<commit_message>
Design Doc Update 1
</commit_message>
<xml_diff>
--- a/0.Design Doc/Parting Thoughts.docx
+++ b/0.Design Doc/Parting Thoughts.docx
@@ -7,7 +7,7 @@
         <w:spacing w:before="60" w:after="60" w:line="312" w:lineRule="auto"/>
         <w:jc w:val="center"/>
         <w:rPr>
-          <w:rFonts w:hint="default" w:eastAsia="SimSun"/>
+          <w:rFonts w:hint="default" w:ascii="Times New Roman" w:hAnsi="Times New Roman" w:eastAsia="SimSun" w:cs="Times New Roman"/>
           <w:b/>
           <w:color w:val="1A1A1A"/>
           <w:sz w:val="48"/>
@@ -22,7 +22,7 @@
       <w:bookmarkEnd w:id="1"/>
       <w:r>
         <w:rPr>
-          <w:rFonts w:hint="eastAsia" w:eastAsia="SimSun"/>
+          <w:rFonts w:hint="default" w:ascii="Times New Roman" w:hAnsi="Times New Roman" w:eastAsia="SimSun" w:cs="Times New Roman"/>
           <w:b/>
           <w:color w:val="1A1A1A"/>
           <w:sz w:val="48"/>
@@ -37,35 +37,33 @@
       <w:pPr>
         <w:jc w:val="center"/>
         <w:rPr>
-          <w:rFonts w:hint="eastAsia" w:ascii="Calibri" w:hAnsi="Calibri" w:eastAsia="SimSun" w:cs="Calibri"/>
-          <w:color w:val="333333"/>
-          <w:rtl w:val="0"/>
-          <w:lang w:val="en-US" w:eastAsia="zh-CN"/>
-        </w:rPr>
-      </w:pPr>
-      <w:r>
-        <w:rPr>
-          <w:rFonts w:hint="eastAsia" w:ascii="Calibri" w:hAnsi="Calibri" w:eastAsia="SimSun" w:cs="Calibri"/>
-          <w:color w:val="333333"/>
-          <w:rtl w:val="0"/>
-          <w:lang w:val="en-US" w:eastAsia="zh-CN"/>
-        </w:rPr>
-        <w:t>2025 Ludum Dare 58</w:t>
-      </w:r>
-      <w:bookmarkStart w:id="16" w:name="_GoBack"/>
-      <w:bookmarkEnd w:id="16"/>
+          <w:rFonts w:hint="default" w:ascii="Times New Roman" w:hAnsi="Times New Roman" w:eastAsia="SimSun" w:cs="Times New Roman"/>
+          <w:color w:val="333333"/>
+          <w:rtl w:val="0"/>
+          <w:lang w:val="en-US" w:eastAsia="zh-CN"/>
+        </w:rPr>
+      </w:pPr>
+      <w:r>
+        <w:rPr>
+          <w:rFonts w:hint="default" w:ascii="Times New Roman" w:hAnsi="Times New Roman" w:eastAsia="SimSun" w:cs="Times New Roman"/>
+          <w:color w:val="333333"/>
+          <w:rtl w:val="0"/>
+          <w:lang w:val="en-US" w:eastAsia="zh-CN"/>
+        </w:rPr>
+        <w:t xml:space="preserve"> Ludum Dare 58</w:t>
+      </w:r>
     </w:p>
     <w:p>
       <w:pPr>
         <w:jc w:val="center"/>
         <w:rPr>
-          <w:rFonts w:hint="default" w:eastAsia="SimSun"/>
-          <w:lang w:val="en-US" w:eastAsia="zh-CN"/>
-        </w:rPr>
-      </w:pPr>
-      <w:r>
-        <w:rPr>
-          <w:rFonts w:hint="eastAsia" w:ascii="Calibri" w:hAnsi="Calibri" w:eastAsia="SimSun" w:cs="Calibri"/>
+          <w:rFonts w:hint="default" w:ascii="Times New Roman" w:hAnsi="Times New Roman" w:eastAsia="SimSun" w:cs="Times New Roman"/>
+          <w:lang w:val="en-US" w:eastAsia="zh-CN"/>
+        </w:rPr>
+      </w:pPr>
+      <w:r>
+        <w:rPr>
+          <w:rFonts w:hint="default" w:ascii="Times New Roman" w:hAnsi="Times New Roman" w:eastAsia="SimSun" w:cs="Times New Roman"/>
           <w:b/>
           <w:color w:val="333333"/>
           <w:rtl w:val="0"/>
@@ -81,6 +79,7 @@
         <w:keepLines w:val="0"/>
         <w:spacing w:before="0" w:after="0" w:line="408" w:lineRule="auto"/>
         <w:rPr>
+          <w:rFonts w:hint="default" w:ascii="Times New Roman" w:hAnsi="Times New Roman" w:cs="Times New Roman"/>
           <w:b/>
           <w:color w:val="2972F4"/>
           <w:sz w:val="36"/>
@@ -98,7 +97,7 @@
         <w:keepLines w:val="0"/>
         <w:spacing w:before="0" w:after="0" w:line="408" w:lineRule="auto"/>
         <w:rPr>
-          <w:rFonts w:hint="default" w:eastAsia="SimSun"/>
+          <w:rFonts w:hint="default" w:ascii="Times New Roman" w:hAnsi="Times New Roman" w:eastAsia="SimSun" w:cs="Times New Roman"/>
           <w:b/>
           <w:color w:val="1A1A1A"/>
           <w:rtl w:val="0"/>
@@ -109,6 +108,7 @@
       <w:bookmarkEnd w:id="3"/>
       <w:r>
         <w:rPr>
+          <w:rFonts w:hint="default" w:ascii="Times New Roman" w:hAnsi="Times New Roman" w:cs="Times New Roman"/>
           <w:b/>
           <w:color w:val="1A1A1A"/>
           <w:rtl w:val="0"/>
@@ -117,63 +117,62 @@
       </w:r>
       <w:r>
         <w:rPr>
-          <w:rFonts w:hint="eastAsia" w:eastAsia="SimSun"/>
+          <w:rFonts w:hint="default" w:ascii="Times New Roman" w:hAnsi="Times New Roman" w:eastAsia="SimSun" w:cs="Times New Roman"/>
           <w:b/>
           <w:color w:val="1A1A1A"/>
           <w:rtl w:val="0"/>
           <w:lang w:val="en-US" w:eastAsia="zh-CN"/>
         </w:rPr>
-        <w:t>Overview</w:t>
-      </w:r>
-    </w:p>
-    <w:p>
-      <w:pPr>
-        <w:spacing w:before="240" w:after="240"/>
-        <w:rPr>
-          <w:rFonts w:ascii="Calibri" w:hAnsi="Calibri" w:eastAsia="Calibri" w:cs="Calibri"/>
-          <w:i/>
-          <w:iCs/>
-          <w:sz w:val="21"/>
-          <w:szCs w:val="21"/>
-        </w:rPr>
-      </w:pPr>
-      <w:r>
-        <w:rPr>
-          <w:rFonts w:ascii="Calibri" w:hAnsi="Calibri" w:eastAsia="Calibri" w:cs="Calibri"/>
-          <w:i/>
-          <w:iCs/>
-          <w:sz w:val="21"/>
-          <w:szCs w:val="21"/>
-          <w:rtl w:val="0"/>
-        </w:rPr>
-        <w:t xml:space="preserve">An experimental 3D narrative walking simulator featuring senses and perception. Under the guidance of a narrator, players traverse through different surreal scenes and are required to interact in unique ways. </w:t>
-      </w:r>
-    </w:p>
-    <w:p>
-      <w:pPr>
-        <w:spacing w:before="240" w:after="240"/>
-        <w:rPr>
-          <w:rFonts w:ascii="Calibri" w:hAnsi="Calibri" w:eastAsia="Calibri" w:cs="Calibri"/>
-          <w:i/>
-          <w:iCs/>
-          <w:sz w:val="21"/>
-          <w:szCs w:val="21"/>
-          <w:rtl w:val="0"/>
-        </w:rPr>
-      </w:pPr>
-      <w:r>
-        <w:rPr>
-          <w:rFonts w:ascii="Calibri" w:hAnsi="Calibri" w:eastAsia="Calibri" w:cs="Calibri"/>
-          <w:i/>
-          <w:iCs/>
-          <w:sz w:val="21"/>
-          <w:szCs w:val="21"/>
-          <w:rtl w:val="0"/>
-        </w:rPr>
-        <w:t xml:space="preserve">The game contains puzzles and is densely designed with sound effects, visual effects, and representation of human senses that are intended to create delusion and impressions. </w:t>
-      </w:r>
-    </w:p>
-    <w:p/>
+        <w:t>Introduction</w:t>
+      </w:r>
+    </w:p>
+    <w:p>
+      <w:pPr>
+        <w:spacing w:before="60" w:after="60" w:line="312" w:lineRule="auto"/>
+        <w:rPr>
+          <w:rFonts w:hint="default" w:ascii="Times New Roman" w:hAnsi="Times New Roman" w:eastAsia="SimSun" w:cs="Times New Roman"/>
+          <w:color w:val="333333"/>
+          <w:rtl w:val="0"/>
+          <w:lang w:val="en-US" w:eastAsia="zh-CN"/>
+        </w:rPr>
+      </w:pPr>
+      <w:r>
+        <w:rPr>
+          <w:rFonts w:hint="default" w:ascii="Times New Roman" w:hAnsi="Times New Roman" w:eastAsia="SimSun" w:cs="Times New Roman"/>
+          <w:color w:val="333333"/>
+          <w:rtl w:val="0"/>
+          <w:lang w:val="en-US" w:eastAsia="zh-CN"/>
+        </w:rPr>
+        <w:t xml:space="preserve">An art game about recollecting impressions of love, loss and time. </w:t>
+      </w:r>
+    </w:p>
+    <w:p>
+      <w:pPr>
+        <w:spacing w:before="60" w:after="60" w:line="312" w:lineRule="auto"/>
+        <w:rPr>
+          <w:rFonts w:hint="default" w:ascii="Times New Roman" w:hAnsi="Times New Roman" w:eastAsia="SimSun" w:cs="Times New Roman"/>
+          <w:color w:val="333333"/>
+          <w:rtl w:val="0"/>
+          <w:lang w:val="en-US" w:eastAsia="zh-CN"/>
+        </w:rPr>
+      </w:pPr>
+      <w:r>
+        <w:rPr>
+          <w:rFonts w:hint="default" w:ascii="Times New Roman" w:hAnsi="Times New Roman" w:eastAsia="SimSun" w:cs="Times New Roman"/>
+          <w:color w:val="333333"/>
+          <w:rtl w:val="0"/>
+          <w:lang w:val="en-US" w:eastAsia="zh-CN"/>
+        </w:rPr>
+        <w:t xml:space="preserve">When we part, I will skim through my collection and realize that it is time to go.    </w:t>
+      </w:r>
+    </w:p>
+    <w:p>
+      <w:pPr>
+        <w:rPr>
+          <w:rFonts w:hint="default" w:ascii="Times New Roman" w:hAnsi="Times New Roman" w:cs="Times New Roman"/>
+        </w:rPr>
+      </w:pPr>
+    </w:p>
     <w:p>
       <w:pPr>
         <w:pStyle w:val="3"/>
@@ -181,6 +180,7 @@
         <w:keepLines w:val="0"/>
         <w:spacing w:before="0" w:after="0" w:line="408" w:lineRule="auto"/>
         <w:rPr>
+          <w:rFonts w:hint="default" w:ascii="Times New Roman" w:hAnsi="Times New Roman" w:cs="Times New Roman"/>
           <w:b/>
           <w:color w:val="1A1A1A"/>
         </w:rPr>
@@ -189,6 +189,7 @@
       <w:bookmarkEnd w:id="4"/>
       <w:r>
         <w:rPr>
+          <w:rFonts w:hint="default" w:ascii="Times New Roman" w:hAnsi="Times New Roman" w:cs="Times New Roman"/>
           <w:b/>
           <w:color w:val="1A1A1A"/>
           <w:rtl w:val="0"/>
@@ -200,14 +201,14 @@
       <w:pPr>
         <w:spacing w:before="60" w:after="60" w:line="312" w:lineRule="auto"/>
         <w:rPr>
-          <w:rFonts w:hint="default" w:ascii="Calibri" w:hAnsi="Calibri" w:eastAsia="SimSun" w:cs="Calibri"/>
-          <w:color w:val="333333"/>
-          <w:lang w:val="en-US" w:eastAsia="zh-CN"/>
-        </w:rPr>
-      </w:pPr>
-      <w:r>
-        <w:rPr>
-          <w:rFonts w:ascii="Calibri" w:hAnsi="Calibri" w:eastAsia="Calibri" w:cs="Calibri"/>
+          <w:rFonts w:hint="default" w:ascii="Times New Roman" w:hAnsi="Times New Roman" w:eastAsia="SimSun" w:cs="Times New Roman"/>
+          <w:color w:val="333333"/>
+          <w:lang w:val="en-US" w:eastAsia="zh-CN"/>
+        </w:rPr>
+      </w:pPr>
+      <w:r>
+        <w:rPr>
+          <w:rFonts w:hint="default" w:ascii="Times New Roman" w:hAnsi="Times New Roman" w:eastAsia="Calibri" w:cs="Times New Roman"/>
           <w:b/>
           <w:color w:val="333333"/>
           <w:rtl w:val="0"/>
@@ -216,7 +217,7 @@
       </w:r>
       <w:r>
         <w:rPr>
-          <w:rFonts w:ascii="Calibri" w:hAnsi="Calibri" w:eastAsia="Calibri" w:cs="Calibri"/>
+          <w:rFonts w:hint="default" w:ascii="Times New Roman" w:hAnsi="Times New Roman" w:eastAsia="Calibri" w:cs="Times New Roman"/>
           <w:color w:val="333333"/>
           <w:rtl w:val="0"/>
         </w:rPr>
@@ -224,7 +225,7 @@
       </w:r>
       <w:r>
         <w:rPr>
-          <w:rFonts w:hint="eastAsia" w:ascii="Calibri" w:hAnsi="Calibri" w:eastAsia="SimSun" w:cs="Calibri"/>
+          <w:rFonts w:hint="default" w:ascii="Times New Roman" w:hAnsi="Times New Roman" w:eastAsia="SimSun" w:cs="Times New Roman"/>
           <w:color w:val="333333"/>
           <w:rtl w:val="0"/>
           <w:lang w:val="en-US" w:eastAsia="zh-CN"/>
@@ -236,14 +237,14 @@
       <w:pPr>
         <w:spacing w:before="60" w:after="60" w:line="312" w:lineRule="auto"/>
         <w:rPr>
-          <w:rFonts w:hint="default" w:ascii="Calibri" w:hAnsi="Calibri" w:eastAsia="SimSun" w:cs="Calibri"/>
-          <w:color w:val="333333"/>
-          <w:lang w:val="en-US" w:eastAsia="zh-CN"/>
-        </w:rPr>
-      </w:pPr>
-      <w:r>
-        <w:rPr>
-          <w:rFonts w:ascii="Calibri" w:hAnsi="Calibri" w:eastAsia="Calibri" w:cs="Calibri"/>
+          <w:rFonts w:hint="default" w:ascii="Times New Roman" w:hAnsi="Times New Roman" w:eastAsia="SimSun" w:cs="Times New Roman"/>
+          <w:color w:val="333333"/>
+          <w:lang w:val="en-US" w:eastAsia="zh-CN"/>
+        </w:rPr>
+      </w:pPr>
+      <w:r>
+        <w:rPr>
+          <w:rFonts w:hint="default" w:ascii="Times New Roman" w:hAnsi="Times New Roman" w:eastAsia="Calibri" w:cs="Times New Roman"/>
           <w:b/>
           <w:color w:val="333333"/>
           <w:rtl w:val="0"/>
@@ -252,33 +253,51 @@
       </w:r>
       <w:r>
         <w:rPr>
-          <w:rFonts w:ascii="Calibri" w:hAnsi="Calibri" w:eastAsia="Calibri" w:cs="Calibri"/>
-          <w:color w:val="333333"/>
-          <w:rtl w:val="0"/>
-        </w:rPr>
-        <w:t xml:space="preserve"> Experimental / Narrative oriented / Walking Simulator</w:t>
-      </w:r>
-      <w:r>
-        <w:rPr>
-          <w:rFonts w:hint="eastAsia" w:ascii="Calibri" w:hAnsi="Calibri" w:eastAsia="SimSun" w:cs="Calibri"/>
-          <w:color w:val="333333"/>
-          <w:rtl w:val="0"/>
-          <w:lang w:val="en-US" w:eastAsia="zh-CN"/>
-        </w:rPr>
-        <w:t xml:space="preserve"> (example)</w:t>
+          <w:rFonts w:hint="default" w:ascii="Times New Roman" w:hAnsi="Times New Roman" w:eastAsia="Calibri" w:cs="Times New Roman"/>
+          <w:color w:val="333333"/>
+          <w:rtl w:val="0"/>
+        </w:rPr>
+        <w:t xml:space="preserve"> Experimental / Narrative</w:t>
+      </w:r>
+      <w:r>
+        <w:rPr>
+          <w:rFonts w:hint="default" w:ascii="Times New Roman" w:hAnsi="Times New Roman" w:eastAsia="SimSun" w:cs="Times New Roman"/>
+          <w:color w:val="333333"/>
+          <w:rtl w:val="0"/>
+          <w:lang w:val="en-US" w:eastAsia="zh-CN"/>
+        </w:rPr>
+        <w:t xml:space="preserve"> </w:t>
+      </w:r>
+      <w:r>
+        <w:rPr>
+          <w:rFonts w:hint="default" w:ascii="Times New Roman" w:hAnsi="Times New Roman" w:eastAsia="Calibri" w:cs="Times New Roman"/>
+          <w:color w:val="333333"/>
+          <w:rtl w:val="0"/>
+        </w:rPr>
+        <w:t>/ Walking Simulator</w:t>
+      </w:r>
+      <w:r>
+        <w:rPr>
+          <w:rFonts w:hint="default" w:ascii="Times New Roman" w:hAnsi="Times New Roman" w:eastAsia="SimSun" w:cs="Times New Roman"/>
+          <w:color w:val="333333"/>
+          <w:rtl w:val="0"/>
+          <w:lang w:val="en-US" w:eastAsia="zh-CN"/>
+        </w:rPr>
+        <w:t xml:space="preserve"> / Impressionistic</w:t>
       </w:r>
     </w:p>
     <w:p>
       <w:pPr>
         <w:spacing w:before="60" w:after="60" w:line="312" w:lineRule="auto"/>
         <w:rPr>
-          <w:rFonts w:ascii="Calibri" w:hAnsi="Calibri" w:eastAsia="Calibri" w:cs="Calibri"/>
-          <w:color w:val="333333"/>
-        </w:rPr>
-      </w:pPr>
-      <w:r>
-        <w:rPr>
-          <w:rFonts w:ascii="Calibri" w:hAnsi="Calibri" w:eastAsia="Calibri" w:cs="Calibri"/>
+          <w:rFonts w:hint="default" w:ascii="Times New Roman" w:hAnsi="Times New Roman" w:eastAsia="SimSun" w:cs="Times New Roman"/>
+          <w:color w:val="333333"/>
+          <w:lang w:val="en-US" w:eastAsia="zh-CN"/>
+        </w:rPr>
+      </w:pPr>
+      <w:r>
+        <w:rPr>
+          <w:rFonts w:hint="default" w:ascii="Times New Roman" w:hAnsi="Times New Roman" w:eastAsia="Calibri" w:cs="Times New Roman"/>
           <w:b/>
           <w:color w:val="333333"/>
           <w:rtl w:val="0"/>
@@ -287,25 +306,34 @@
       </w:r>
       <w:r>
         <w:rPr>
-          <w:rFonts w:ascii="Calibri" w:hAnsi="Calibri" w:eastAsia="Calibri" w:cs="Calibri"/>
+          <w:rFonts w:hint="default" w:ascii="Times New Roman" w:hAnsi="Times New Roman" w:eastAsia="Calibri" w:cs="Times New Roman"/>
           <w:color w:val="333333"/>
           <w:rtl w:val="0"/>
         </w:rPr>
         <w:t xml:space="preserve"> </w:t>
       </w:r>
+      <w:r>
+        <w:rPr>
+          <w:rFonts w:hint="default" w:ascii="Times New Roman" w:hAnsi="Times New Roman" w:eastAsia="SimSun" w:cs="Times New Roman"/>
+          <w:color w:val="333333"/>
+          <w:rtl w:val="0"/>
+          <w:lang w:val="en-US" w:eastAsia="zh-CN"/>
+        </w:rPr>
+        <w:t xml:space="preserve">Windows  </w:t>
+      </w:r>
     </w:p>
     <w:p>
       <w:pPr>
         <w:spacing w:before="60" w:after="60" w:line="312" w:lineRule="auto"/>
         <w:rPr>
-          <w:rFonts w:hint="default" w:ascii="Calibri" w:hAnsi="Calibri" w:eastAsia="SimSun" w:cs="Calibri"/>
-          <w:color w:val="333333"/>
-          <w:lang w:val="en-US" w:eastAsia="zh-CN"/>
-        </w:rPr>
-      </w:pPr>
-      <w:r>
-        <w:rPr>
-          <w:rFonts w:ascii="Calibri" w:hAnsi="Calibri" w:eastAsia="Calibri" w:cs="Calibri"/>
+          <w:rFonts w:hint="default" w:ascii="Times New Roman" w:hAnsi="Times New Roman" w:eastAsia="SimSun" w:cs="Times New Roman"/>
+          <w:color w:val="333333"/>
+          <w:lang w:val="en-US" w:eastAsia="zh-CN"/>
+        </w:rPr>
+      </w:pPr>
+      <w:r>
+        <w:rPr>
+          <w:rFonts w:hint="default" w:ascii="Times New Roman" w:hAnsi="Times New Roman" w:eastAsia="Calibri" w:cs="Times New Roman"/>
           <w:b/>
           <w:color w:val="333333"/>
           <w:rtl w:val="0"/>
@@ -314,7 +342,7 @@
       </w:r>
       <w:r>
         <w:rPr>
-          <w:rFonts w:ascii="Calibri" w:hAnsi="Calibri" w:eastAsia="Calibri" w:cs="Calibri"/>
+          <w:rFonts w:hint="default" w:ascii="Times New Roman" w:hAnsi="Times New Roman" w:eastAsia="Calibri" w:cs="Times New Roman"/>
           <w:color w:val="333333"/>
           <w:rtl w:val="0"/>
         </w:rPr>
@@ -322,74 +350,61 @@
       </w:r>
       <w:r>
         <w:rPr>
-          <w:rFonts w:hint="eastAsia" w:ascii="Calibri" w:hAnsi="Calibri" w:eastAsia="SimSun" w:cs="Calibri"/>
-          <w:color w:val="333333"/>
-          <w:rtl w:val="0"/>
-          <w:lang w:val="en-US" w:eastAsia="zh-CN"/>
-        </w:rPr>
-        <w:t>name goes here (version number goes here)</w:t>
+          <w:rFonts w:hint="default" w:ascii="Times New Roman" w:hAnsi="Times New Roman" w:eastAsia="SimSun" w:cs="Times New Roman"/>
+          <w:color w:val="333333"/>
+          <w:rtl w:val="0"/>
+          <w:lang w:val="en-US" w:eastAsia="zh-CN"/>
+        </w:rPr>
+        <w:t>Unreal Engine 5.3</w:t>
       </w:r>
     </w:p>
     <w:p>
       <w:pPr>
         <w:spacing w:before="60" w:after="60" w:line="312" w:lineRule="auto"/>
         <w:rPr>
-          <w:rFonts w:ascii="Calibri" w:hAnsi="Calibri" w:eastAsia="Calibri" w:cs="Calibri"/>
-          <w:color w:val="333333"/>
-        </w:rPr>
-      </w:pPr>
-      <w:r>
-        <w:rPr>
-          <w:rFonts w:ascii="Calibri" w:hAnsi="Calibri" w:eastAsia="Calibri" w:cs="Calibri"/>
+          <w:rFonts w:hint="default" w:ascii="Times New Roman" w:hAnsi="Times New Roman" w:eastAsia="SimSun" w:cs="Times New Roman"/>
+          <w:color w:val="333333"/>
+          <w:rtl w:val="0"/>
+          <w:lang w:val="en-US" w:eastAsia="zh-CN"/>
+        </w:rPr>
+      </w:pPr>
+      <w:r>
+        <w:rPr>
+          <w:rFonts w:hint="default" w:ascii="Times New Roman" w:hAnsi="Times New Roman" w:eastAsia="Calibri" w:cs="Times New Roman"/>
           <w:b/>
           <w:color w:val="333333"/>
           <w:rtl w:val="0"/>
         </w:rPr>
         <w:t>Control:</w:t>
       </w:r>
+      <w:r>
+        <w:rPr>
+          <w:rFonts w:hint="default" w:ascii="Times New Roman" w:hAnsi="Times New Roman" w:eastAsia="SimSun" w:cs="Times New Roman"/>
+          <w:b/>
+          <w:color w:val="333333"/>
+          <w:rtl w:val="0"/>
+          <w:lang w:val="en-US" w:eastAsia="zh-CN"/>
+        </w:rPr>
+        <w:t xml:space="preserve"> </w:t>
+      </w:r>
+      <w:r>
+        <w:rPr>
+          <w:rFonts w:hint="default" w:ascii="Times New Roman" w:hAnsi="Times New Roman" w:eastAsia="SimSun" w:cs="Times New Roman"/>
+          <w:color w:val="333333"/>
+          <w:rtl w:val="0"/>
+          <w:lang w:val="en-US" w:eastAsia="zh-CN"/>
+        </w:rPr>
+        <w:t>Keyboard &amp; Mouse</w:t>
+      </w:r>
     </w:p>
     <w:p>
       <w:pPr>
         <w:spacing w:before="60" w:after="60" w:line="312" w:lineRule="auto"/>
         <w:rPr>
-          <w:rFonts w:hint="default" w:ascii="Calibri" w:hAnsi="Calibri" w:eastAsia="SimSun" w:cs="Calibri"/>
-          <w:color w:val="333333"/>
-          <w:lang w:val="en-US" w:eastAsia="zh-CN"/>
-        </w:rPr>
-      </w:pPr>
-      <w:r>
-        <w:rPr>
-          <w:rFonts w:ascii="Calibri" w:hAnsi="Calibri" w:eastAsia="Calibri" w:cs="Calibri"/>
-          <w:b/>
-          <w:color w:val="333333"/>
-          <w:rtl w:val="0"/>
-        </w:rPr>
-        <w:t xml:space="preserve">Target Audience: </w:t>
-      </w:r>
-      <w:r>
-        <w:rPr>
-          <w:rFonts w:ascii="Calibri" w:hAnsi="Calibri" w:eastAsia="Calibri" w:cs="Calibri"/>
-          <w:color w:val="333333"/>
-          <w:rtl w:val="0"/>
-        </w:rPr>
-        <w:t xml:space="preserve">Players over </w:t>
-      </w:r>
-      <w:r>
-        <w:rPr>
-          <w:rFonts w:hint="eastAsia" w:ascii="Calibri" w:hAnsi="Calibri" w:eastAsia="SimSun" w:cs="Calibri"/>
-          <w:color w:val="333333"/>
-          <w:rtl w:val="0"/>
-          <w:lang w:val="en-US" w:eastAsia="zh-CN"/>
-        </w:rPr>
-        <w:t>? (example)</w:t>
-      </w:r>
-    </w:p>
-    <w:p>
-      <w:pPr>
-        <w:spacing w:before="60" w:after="60" w:line="312" w:lineRule="auto"/>
-        <w:rPr>
-          <w:rFonts w:ascii="Calibri" w:hAnsi="Calibri" w:eastAsia="Calibri" w:cs="Calibri"/>
-          <w:color w:val="333333"/>
+          <w:rFonts w:hint="default" w:ascii="Times New Roman" w:hAnsi="Times New Roman" w:eastAsia="SimSun" w:cs="Times New Roman"/>
+          <w:color w:val="333333"/>
+          <w:rtl w:val="0"/>
+          <w:lang w:val="en-US" w:eastAsia="zh-CN"/>
         </w:rPr>
       </w:pPr>
     </w:p>
@@ -400,6 +415,7 @@
         <w:keepLines w:val="0"/>
         <w:spacing w:before="0" w:after="0" w:line="408" w:lineRule="auto"/>
         <w:rPr>
+          <w:rFonts w:hint="default" w:ascii="Times New Roman" w:hAnsi="Times New Roman" w:cs="Times New Roman"/>
           <w:b/>
           <w:color w:val="1A1A1A"/>
         </w:rPr>
@@ -408,6 +424,7 @@
       <w:bookmarkEnd w:id="5"/>
       <w:r>
         <w:rPr>
+          <w:rFonts w:hint="default" w:ascii="Times New Roman" w:hAnsi="Times New Roman" w:cs="Times New Roman"/>
           <w:b/>
           <w:color w:val="1A1A1A"/>
           <w:rtl w:val="0"/>
@@ -419,15 +436,16 @@
       <w:pPr>
         <w:spacing w:before="60" w:after="60" w:line="312" w:lineRule="auto"/>
         <w:rPr>
-          <w:rFonts w:ascii="Calibri" w:hAnsi="Calibri" w:eastAsia="Calibri" w:cs="Calibri"/>
-          <w:b/>
-          <w:color w:val="333333"/>
-          <w:rtl w:val="0"/>
-        </w:rPr>
-      </w:pPr>
-      <w:r>
-        <w:rPr>
-          <w:rFonts w:ascii="Calibri" w:hAnsi="Calibri" w:eastAsia="Calibri" w:cs="Calibri"/>
+          <w:rFonts w:hint="default" w:ascii="Times New Roman" w:hAnsi="Times New Roman" w:eastAsia="Calibri" w:cs="Times New Roman"/>
+          <w:b/>
+          <w:color w:val="333333"/>
+          <w:rtl w:val="0"/>
+          <w:lang w:val="en-US"/>
+        </w:rPr>
+      </w:pPr>
+      <w:r>
+        <w:rPr>
+          <w:rFonts w:hint="default" w:ascii="Times New Roman" w:hAnsi="Times New Roman" w:eastAsia="Calibri" w:cs="Times New Roman"/>
           <w:b/>
           <w:color w:val="333333"/>
           <w:rtl w:val="0"/>
@@ -436,36 +454,38 @@
       </w:r>
       <w:r>
         <w:rPr>
-          <w:rFonts w:hint="eastAsia" w:ascii="Calibri" w:hAnsi="Calibri" w:eastAsia="SimSun" w:cs="Calibri"/>
-          <w:b/>
-          <w:color w:val="333333"/>
-          <w:rtl w:val="0"/>
-          <w:lang w:val="en-US" w:eastAsia="zh-CN"/>
-        </w:rPr>
-        <w:t xml:space="preserve"> ...</w:t>
-      </w:r>
-      <w:r>
-        <w:rPr>
-          <w:rFonts w:ascii="Calibri" w:hAnsi="Calibri" w:eastAsia="Calibri" w:cs="Calibri"/>
-          <w:b/>
-          <w:color w:val="333333"/>
-          <w:rtl w:val="0"/>
+          <w:rFonts w:hint="default" w:ascii="Times New Roman" w:hAnsi="Times New Roman" w:eastAsia="SimSun" w:cs="Times New Roman"/>
+          <w:b/>
+          <w:color w:val="333333"/>
+          <w:rtl w:val="0"/>
+          <w:lang w:val="en-US" w:eastAsia="zh-CN"/>
         </w:rPr>
         <w:t xml:space="preserve"> </w:t>
       </w:r>
+      <w:r>
+        <w:rPr>
+          <w:rFonts w:hint="default" w:ascii="Times New Roman" w:hAnsi="Times New Roman" w:eastAsia="SimSun" w:cs="Times New Roman"/>
+          <w:color w:val="333333"/>
+          <w:rtl w:val="0"/>
+          <w:lang w:val="en-US" w:eastAsia="zh-CN"/>
+        </w:rPr>
+        <w:t>Ludum Dare 58: 10/03 - 10/ 06 72 hour development</w:t>
+      </w:r>
     </w:p>
     <w:p>
       <w:pPr>
         <w:spacing w:before="60" w:after="60" w:line="312" w:lineRule="auto"/>
         <w:rPr>
-          <w:rFonts w:hint="default" w:ascii="Calibri" w:hAnsi="Calibri" w:eastAsia="SimSun" w:cs="Calibri"/>
-          <w:color w:val="333333"/>
-          <w:lang w:val="en-US" w:eastAsia="zh-CN"/>
-        </w:rPr>
-      </w:pPr>
-      <w:r>
-        <w:rPr>
-          <w:rFonts w:ascii="Calibri" w:hAnsi="Calibri" w:eastAsia="Calibri" w:cs="Calibri"/>
+          <w:rFonts w:hint="default" w:ascii="Times New Roman" w:hAnsi="Times New Roman" w:eastAsia="SimSun" w:cs="Times New Roman"/>
+          <w:b/>
+          <w:color w:val="333333"/>
+          <w:rtl w:val="0"/>
+          <w:lang w:val="en-US" w:eastAsia="zh-CN"/>
+        </w:rPr>
+      </w:pPr>
+      <w:r>
+        <w:rPr>
+          <w:rFonts w:hint="default" w:ascii="Times New Roman" w:hAnsi="Times New Roman" w:eastAsia="Calibri" w:cs="Times New Roman"/>
           <w:b/>
           <w:color w:val="333333"/>
           <w:rtl w:val="0"/>
@@ -474,55 +494,27 @@
       </w:r>
       <w:r>
         <w:rPr>
-          <w:rFonts w:hint="eastAsia" w:ascii="Calibri" w:hAnsi="Calibri" w:eastAsia="SimSun" w:cs="Calibri"/>
-          <w:b/>
-          <w:color w:val="333333"/>
-          <w:rtl w:val="0"/>
-          <w:lang w:val="en-US" w:eastAsia="zh-CN"/>
-        </w:rPr>
-        <w:t>...</w:t>
+          <w:rFonts w:hint="default" w:ascii="Times New Roman" w:hAnsi="Times New Roman" w:eastAsia="SimSun" w:cs="Times New Roman"/>
+          <w:color w:val="333333"/>
+          <w:rtl w:val="0"/>
+          <w:lang w:val="en-US" w:eastAsia="zh-CN"/>
+        </w:rPr>
+        <w:t>Jerry Zhang, Alexander Su, Jasper Jang</w:t>
       </w:r>
     </w:p>
     <w:p>
       <w:pPr>
         <w:spacing w:before="60" w:after="60" w:line="312" w:lineRule="auto"/>
         <w:rPr>
-          <w:rFonts w:hint="default" w:ascii="Calibri" w:hAnsi="Calibri" w:eastAsia="SimSun" w:cs="Calibri"/>
-          <w:color w:val="333333"/>
-          <w:lang w:val="en-US" w:eastAsia="zh-CN"/>
-        </w:rPr>
-      </w:pPr>
-      <w:r>
-        <w:rPr>
-          <w:rFonts w:ascii="Calibri" w:hAnsi="Calibri" w:eastAsia="Calibri" w:cs="Calibri"/>
-          <w:b/>
-          <w:color w:val="333333"/>
-          <w:rtl w:val="0"/>
-        </w:rPr>
-        <w:t>Team Lead:</w:t>
-      </w:r>
-      <w:r>
-        <w:rPr>
-          <w:rFonts w:ascii="Calibri" w:hAnsi="Calibri" w:eastAsia="Calibri" w:cs="Calibri"/>
-          <w:color w:val="333333"/>
-          <w:rtl w:val="0"/>
-        </w:rPr>
-        <w:t xml:space="preserve"> </w:t>
-      </w:r>
-    </w:p>
-    <w:p>
-      <w:pPr>
-        <w:spacing w:before="60" w:after="60" w:line="312" w:lineRule="auto"/>
-        <w:rPr>
-          <w:rFonts w:hint="default" w:ascii="Calibri" w:hAnsi="Calibri" w:eastAsia="SimSun" w:cs="Calibri"/>
-          <w:b/>
-          <w:color w:val="333333"/>
-          <w:lang w:val="en-US" w:eastAsia="zh-CN"/>
-        </w:rPr>
-      </w:pPr>
-      <w:r>
-        <w:rPr>
-          <w:rFonts w:ascii="Calibri" w:hAnsi="Calibri" w:eastAsia="Calibri" w:cs="Calibri"/>
+          <w:rFonts w:hint="default" w:ascii="Times New Roman" w:hAnsi="Times New Roman" w:eastAsia="SimSun" w:cs="Times New Roman"/>
+          <w:b/>
+          <w:color w:val="333333"/>
+          <w:lang w:val="en-US" w:eastAsia="zh-CN"/>
+        </w:rPr>
+      </w:pPr>
+      <w:r>
+        <w:rPr>
+          <w:rFonts w:hint="default" w:ascii="Times New Roman" w:hAnsi="Times New Roman" w:eastAsia="Calibri" w:cs="Times New Roman"/>
           <w:b/>
           <w:color w:val="333333"/>
           <w:rtl w:val="0"/>
@@ -531,18 +523,18 @@
       </w:r>
       <w:r>
         <w:rPr>
-          <w:rFonts w:hint="eastAsia" w:ascii="Calibri" w:hAnsi="Calibri" w:eastAsia="SimSun" w:cs="Calibri"/>
-          <w:color w:val="333333"/>
-          <w:rtl w:val="0"/>
-          <w:lang w:val="en-US" w:eastAsia="zh-CN"/>
-        </w:rPr>
-        <w:t>(email goes here)</w:t>
-      </w:r>
-    </w:p>
-    <w:p>
-      <w:pPr>
-        <w:rPr>
-          <w:rFonts w:hint="eastAsia" w:ascii="Calibri" w:hAnsi="Calibri" w:eastAsia="SimSun" w:cs="Calibri"/>
+          <w:rFonts w:hint="default" w:ascii="Times New Roman" w:hAnsi="Times New Roman" w:eastAsia="SimSun" w:cs="Times New Roman"/>
+          <w:color w:val="333333"/>
+          <w:rtl w:val="0"/>
+          <w:lang w:val="en-US" w:eastAsia="zh-CN"/>
+        </w:rPr>
+        <w:t>yunhuaz@andrew.cmu.edu</w:t>
+      </w:r>
+    </w:p>
+    <w:p>
+      <w:pPr>
+        <w:rPr>
+          <w:rFonts w:hint="default" w:ascii="Times New Roman" w:hAnsi="Times New Roman" w:eastAsia="SimSun" w:cs="Times New Roman"/>
           <w:b w:val="0"/>
           <w:bCs w:val="0"/>
           <w:sz w:val="21"/>
@@ -556,25 +548,12 @@
     </w:p>
     <w:p>
       <w:pPr>
-        <w:rPr>
-          <w:rFonts w:hint="eastAsia" w:ascii="Calibri" w:hAnsi="Calibri" w:eastAsia="SimSun" w:cs="Calibri"/>
-          <w:b w:val="0"/>
-          <w:bCs w:val="0"/>
-          <w:sz w:val="21"/>
-          <w:szCs w:val="21"/>
-          <w:rtl w:val="0"/>
-          <w:lang w:val="en-US" w:eastAsia="zh-CN"/>
-        </w:rPr>
-      </w:pPr>
-    </w:p>
-    <w:p>
-      <w:pPr>
         <w:pStyle w:val="3"/>
         <w:keepNext w:val="0"/>
         <w:keepLines w:val="0"/>
         <w:spacing w:before="0" w:after="0" w:line="408" w:lineRule="auto"/>
         <w:rPr>
-          <w:rFonts w:hint="eastAsia" w:eastAsia="SimSun"/>
+          <w:rFonts w:hint="default" w:ascii="Times New Roman" w:hAnsi="Times New Roman" w:eastAsia="SimSun" w:cs="Times New Roman"/>
           <w:b/>
           <w:color w:val="1A1A1A"/>
           <w:lang w:val="en-US" w:eastAsia="zh-CN"/>
@@ -582,7 +561,7 @@
       </w:pPr>
       <w:r>
         <w:rPr>
-          <w:rFonts w:hint="eastAsia" w:eastAsia="SimSun"/>
+          <w:rFonts w:hint="default" w:ascii="Times New Roman" w:hAnsi="Times New Roman" w:eastAsia="SimSun" w:cs="Times New Roman"/>
           <w:b/>
           <w:color w:val="1A1A1A"/>
           <w:rtl w:val="0"/>
@@ -592,6 +571,7 @@
       </w:r>
       <w:r>
         <w:rPr>
+          <w:rFonts w:hint="default" w:ascii="Times New Roman" w:hAnsi="Times New Roman" w:cs="Times New Roman"/>
           <w:b/>
           <w:color w:val="1A1A1A"/>
           <w:rtl w:val="0"/>
@@ -600,7 +580,7 @@
       </w:r>
       <w:r>
         <w:rPr>
-          <w:rFonts w:hint="eastAsia" w:eastAsia="SimSun"/>
+          <w:rFonts w:hint="default" w:ascii="Times New Roman" w:hAnsi="Times New Roman" w:eastAsia="SimSun" w:cs="Times New Roman"/>
           <w:b/>
           <w:color w:val="1A1A1A"/>
           <w:rtl w:val="0"/>
@@ -612,62 +592,244 @@
     <w:p>
       <w:pPr>
         <w:rPr>
-          <w:rFonts w:ascii="Calibri" w:hAnsi="Calibri" w:eastAsia="Calibri" w:cs="Calibri"/>
-          <w:i/>
-          <w:iCs/>
-          <w:sz w:val="25"/>
-          <w:szCs w:val="25"/>
-        </w:rPr>
-      </w:pPr>
-      <w:r>
-        <w:rPr>
-          <w:rFonts w:ascii="Calibri" w:hAnsi="Calibri" w:eastAsia="Calibri" w:cs="Calibri"/>
-          <w:b/>
-          <w:i/>
-          <w:iCs/>
+          <w:rFonts w:hint="default" w:ascii="Times New Roman" w:hAnsi="Times New Roman" w:eastAsia="Calibri" w:cs="Times New Roman"/>
+          <w:b/>
+          <w:i w:val="0"/>
+          <w:iCs w:val="0"/>
           <w:color w:val="333333"/>
           <w:sz w:val="26"/>
           <w:szCs w:val="26"/>
           <w:rtl w:val="0"/>
         </w:rPr>
+      </w:pPr>
+      <w:r>
+        <w:rPr>
+          <w:rFonts w:hint="default" w:ascii="Times New Roman" w:hAnsi="Times New Roman" w:eastAsia="Calibri" w:cs="Times New Roman"/>
+          <w:b/>
+          <w:i w:val="0"/>
+          <w:iCs w:val="0"/>
+          <w:color w:val="333333"/>
+          <w:sz w:val="26"/>
+          <w:szCs w:val="26"/>
+          <w:rtl w:val="0"/>
+        </w:rPr>
         <w:t>Art Direction:</w:t>
       </w:r>
-    </w:p>
-    <w:p>
-      <w:pPr>
-        <w:rPr>
-          <w:b/>
-          <w:color w:val="2972F4"/>
-          <w:sz w:val="36"/>
-          <w:szCs w:val="36"/>
-          <w:rtl w:val="0"/>
-        </w:rPr>
-      </w:pPr>
-      <w:r>
-        <w:rPr>
-          <w:rFonts w:ascii="Calibri" w:hAnsi="Calibri" w:eastAsia="Calibri" w:cs="Calibri"/>
-          <w:b/>
-          <w:i/>
-          <w:iCs/>
-          <w:sz w:val="21"/>
-          <w:szCs w:val="21"/>
-          <w:rtl w:val="0"/>
-        </w:rPr>
-        <w:t>Reference:</w:t>
-      </w:r>
-      <w:r>
-        <w:rPr>
-          <w:rFonts w:ascii="Calibri" w:hAnsi="Calibri" w:eastAsia="Calibri" w:cs="Calibri"/>
-          <w:i/>
-          <w:iCs/>
-          <w:sz w:val="21"/>
-          <w:szCs w:val="21"/>
-          <w:rtl w:val="0"/>
-        </w:rPr>
-        <w:t xml:space="preserve"> </w:t>
-      </w:r>
-      <w:bookmarkStart w:id="7" w:name="_fvpbad58q8fs" w:colFirst="0" w:colLast="0"/>
+      <w:bookmarkStart w:id="7" w:name="_s5d0g5gkghqj" w:colFirst="0" w:colLast="0"/>
       <w:bookmarkEnd w:id="7"/>
+    </w:p>
+    <w:p>
+      <w:pPr>
+        <w:rPr>
+          <w:rFonts w:hint="default" w:ascii="Times New Roman" w:hAnsi="Times New Roman" w:eastAsia="Calibri" w:cs="Times New Roman"/>
+          <w:b/>
+          <w:i w:val="0"/>
+          <w:iCs w:val="0"/>
+          <w:color w:val="333333"/>
+          <w:sz w:val="26"/>
+          <w:szCs w:val="26"/>
+          <w:rtl w:val="0"/>
+        </w:rPr>
+      </w:pPr>
+    </w:p>
+    <w:p>
+      <w:pPr>
+        <w:ind w:firstLine="220" w:firstLineChars="100"/>
+        <w:rPr>
+          <w:rFonts w:hint="eastAsia" w:ascii="Times New Roman" w:hAnsi="Times New Roman" w:eastAsia="SimSun" w:cs="Times New Roman"/>
+          <w:b w:val="0"/>
+          <w:bCs w:val="0"/>
+          <w:color w:val="333333"/>
+          <w:u w:val="single"/>
+          <w:rtl w:val="0"/>
+          <w:lang w:val="en-US" w:eastAsia="zh-CN"/>
+        </w:rPr>
+      </w:pPr>
+      <w:r>
+        <w:rPr>
+          <w:rFonts w:hint="eastAsia" w:ascii="Times New Roman" w:hAnsi="Times New Roman" w:eastAsia="SimSun" w:cs="Times New Roman"/>
+          <w:b w:val="0"/>
+          <w:bCs w:val="0"/>
+          <w:color w:val="333333"/>
+          <w:u w:val="single"/>
+          <w:rtl w:val="0"/>
+          <w:lang w:val="en-US" w:eastAsia="zh-CN"/>
+        </w:rPr>
+        <w:t>Geometric representation and composition</w:t>
+      </w:r>
+    </w:p>
+    <w:p>
+      <w:pPr>
+        <w:ind w:firstLine="220" w:firstLineChars="100"/>
+        <w:rPr>
+          <w:rFonts w:hint="eastAsia" w:ascii="Times New Roman" w:hAnsi="Times New Roman" w:eastAsia="SimSun" w:cs="Times New Roman"/>
+          <w:b w:val="0"/>
+          <w:bCs w:val="0"/>
+          <w:color w:val="333333"/>
+          <w:u w:val="single"/>
+          <w:rtl w:val="0"/>
+          <w:lang w:val="en-US" w:eastAsia="zh-CN"/>
+        </w:rPr>
+      </w:pPr>
+    </w:p>
+    <w:p>
+      <w:pPr>
+        <w:ind w:firstLine="220" w:firstLineChars="100"/>
+        <w:rPr>
+          <w:rFonts w:hint="default" w:ascii="Times New Roman" w:hAnsi="Times New Roman" w:eastAsia="SimSun" w:cs="Times New Roman"/>
+          <w:b w:val="0"/>
+          <w:bCs w:val="0"/>
+          <w:color w:val="333333"/>
+          <w:u w:val="none"/>
+          <w:rtl w:val="0"/>
+          <w:lang w:val="en-US" w:eastAsia="zh-CN"/>
+        </w:rPr>
+      </w:pPr>
+      <w:r>
+        <w:rPr>
+          <w:rFonts w:hint="eastAsia" w:ascii="Times New Roman" w:hAnsi="Times New Roman" w:eastAsia="SimSun" w:cs="Times New Roman"/>
+          <w:b w:val="0"/>
+          <w:bCs w:val="0"/>
+          <w:color w:val="333333"/>
+          <w:u w:val="none"/>
+          <w:rtl w:val="0"/>
+          <w:lang w:val="en-US" w:eastAsia="zh-CN"/>
+        </w:rPr>
+        <w:t>De Stijl, Suprematicim, Kandisky, Malevich, El lissitzky, Jazz compostion</w:t>
+      </w:r>
+    </w:p>
+    <w:p>
+      <w:pPr>
+        <w:rPr>
+          <w:rFonts w:hint="default" w:ascii="Times New Roman" w:hAnsi="Times New Roman" w:eastAsia="SimSun" w:cs="Times New Roman"/>
+          <w:b w:val="0"/>
+          <w:bCs w:val="0"/>
+          <w:color w:val="333333"/>
+          <w:u w:val="single"/>
+          <w:rtl w:val="0"/>
+          <w:lang w:val="en-US" w:eastAsia="zh-CN"/>
+        </w:rPr>
+      </w:pPr>
+    </w:p>
+    <w:p>
+      <w:pPr>
+        <w:ind w:firstLine="220" w:firstLineChars="100"/>
+        <w:rPr>
+          <w:rFonts w:hint="eastAsia" w:ascii="Times New Roman" w:hAnsi="Times New Roman" w:eastAsia="SimSun" w:cs="Times New Roman"/>
+          <w:color w:val="333333"/>
+          <w:rtl w:val="0"/>
+          <w:lang w:val="en-US" w:eastAsia="zh-CN"/>
+        </w:rPr>
+      </w:pPr>
+      <w:r>
+        <w:rPr>
+          <w:rFonts w:hint="eastAsia" w:ascii="Times New Roman" w:hAnsi="Times New Roman" w:eastAsia="SimSun" w:cs="Times New Roman"/>
+          <w:color w:val="333333"/>
+          <w:rtl w:val="0"/>
+          <w:lang w:val="en-US" w:eastAsia="zh-CN"/>
+        </w:rPr>
+        <w:t>Simple geometric shape models, simple colors</w:t>
+      </w:r>
+    </w:p>
+    <w:p>
+      <w:pPr>
+        <w:ind w:firstLine="220" w:firstLineChars="100"/>
+        <w:rPr>
+          <w:rFonts w:hint="eastAsia" w:ascii="Times New Roman" w:hAnsi="Times New Roman" w:eastAsia="SimSun" w:cs="Times New Roman"/>
+          <w:color w:val="333333"/>
+          <w:rtl w:val="0"/>
+          <w:lang w:val="en-US" w:eastAsia="zh-CN"/>
+        </w:rPr>
+      </w:pPr>
+      <w:r>
+        <w:rPr>
+          <w:rFonts w:hint="eastAsia" w:ascii="Times New Roman" w:hAnsi="Times New Roman" w:eastAsia="SimSun" w:cs="Times New Roman"/>
+          <w:color w:val="333333"/>
+          <w:rtl w:val="0"/>
+          <w:lang w:val="en-US" w:eastAsia="zh-CN"/>
+        </w:rPr>
+        <w:t>Heavy stylized texture imposed on the shape. Dotted cel shading</w:t>
+      </w:r>
+      <w:r>
+        <w:rPr>
+          <w:rFonts w:hint="default" w:ascii="Times New Roman" w:hAnsi="Times New Roman" w:eastAsia="SimSun" w:cs="Times New Roman"/>
+          <w:color w:val="333333"/>
+          <w:rtl w:val="0"/>
+          <w:lang w:val="en-US" w:eastAsia="zh-CN"/>
+        </w:rPr>
+        <w:t>.</w:t>
+      </w:r>
+    </w:p>
+    <w:p>
+      <w:pPr>
+        <w:ind w:firstLine="220" w:firstLineChars="100"/>
+        <w:rPr>
+          <w:rFonts w:hint="eastAsia" w:ascii="Times New Roman" w:hAnsi="Times New Roman" w:eastAsia="SimSun" w:cs="Times New Roman"/>
+          <w:color w:val="333333"/>
+          <w:rtl w:val="0"/>
+          <w:lang w:val="en-US" w:eastAsia="zh-CN"/>
+        </w:rPr>
+      </w:pPr>
+      <w:r>
+        <w:rPr>
+          <w:rFonts w:hint="eastAsia" w:ascii="Times New Roman" w:hAnsi="Times New Roman" w:eastAsia="SimSun" w:cs="Times New Roman"/>
+          <w:color w:val="333333"/>
+          <w:rtl w:val="0"/>
+          <w:lang w:val="en-US" w:eastAsia="zh-CN"/>
+        </w:rPr>
+        <w:t xml:space="preserve">Environment made up of  big shapes. Items rather deatiled. </w:t>
+      </w:r>
+    </w:p>
+    <w:p>
+      <w:pPr>
+        <w:ind w:firstLine="220" w:firstLineChars="100"/>
+        <w:rPr>
+          <w:rFonts w:hint="eastAsia" w:ascii="Times New Roman" w:hAnsi="Times New Roman" w:eastAsia="SimSun" w:cs="Times New Roman"/>
+          <w:color w:val="333333"/>
+          <w:rtl w:val="0"/>
+          <w:lang w:val="en-US" w:eastAsia="zh-CN"/>
+        </w:rPr>
+      </w:pPr>
+      <w:r>
+        <w:rPr>
+          <w:rFonts w:hint="eastAsia" w:ascii="Times New Roman" w:hAnsi="Times New Roman" w:eastAsia="SimSun" w:cs="Times New Roman"/>
+          <w:color w:val="333333"/>
+          <w:rtl w:val="0"/>
+          <w:lang w:val="en-US" w:eastAsia="zh-CN"/>
+        </w:rPr>
+        <w:t>Soft flowing fog and fluid VFX to ease out the harsh, sharp, chunky environment</w:t>
+      </w:r>
+    </w:p>
+    <w:p>
+      <w:pPr>
+        <w:ind w:firstLine="220" w:firstLineChars="100"/>
+        <w:rPr>
+          <w:rFonts w:hint="eastAsia" w:ascii="Times New Roman" w:hAnsi="Times New Roman" w:eastAsia="SimSun" w:cs="Times New Roman"/>
+          <w:color w:val="333333"/>
+          <w:rtl w:val="0"/>
+          <w:lang w:val="en-US" w:eastAsia="zh-CN"/>
+        </w:rPr>
+      </w:pPr>
+    </w:p>
+    <w:p>
+      <w:pPr>
+        <w:ind w:left="220" w:leftChars="100" w:firstLine="0" w:firstLineChars="0"/>
+        <w:rPr>
+          <w:rFonts w:hint="eastAsia" w:ascii="Times New Roman" w:hAnsi="Times New Roman" w:eastAsia="SimSun" w:cs="Times New Roman"/>
+          <w:color w:val="333333"/>
+          <w:rtl w:val="0"/>
+          <w:lang w:val="en-US" w:eastAsia="zh-CN"/>
+        </w:rPr>
+      </w:pPr>
+      <w:r>
+        <w:rPr>
+          <w:rFonts w:hint="eastAsia" w:ascii="Times New Roman" w:hAnsi="Times New Roman" w:eastAsia="SimSun" w:cs="Times New Roman"/>
+          <w:color w:val="333333"/>
+          <w:rtl w:val="0"/>
+          <w:lang w:val="en-US" w:eastAsia="zh-CN"/>
+        </w:rPr>
+        <w:t>Item: books, hands rendered in a more detailed but also cel-shaded manner. Rather lighter color, more level of detail. 2D assets such as tickets drawing in a abstracted color block composition, then put inside the shading post process.</w:t>
+      </w:r>
     </w:p>
     <w:p>
       <w:pPr>
@@ -676,27 +838,41 @@
         <w:keepLines w:val="0"/>
         <w:spacing w:before="0" w:after="0" w:line="408" w:lineRule="auto"/>
         <w:rPr>
-          <w:rFonts w:hint="eastAsia" w:eastAsia="SimSun"/>
+          <w:rFonts w:hint="default" w:ascii="Times New Roman" w:hAnsi="Times New Roman" w:eastAsia="SimSun" w:cs="Times New Roman"/>
           <w:b/>
           <w:color w:val="1A1A1A"/>
           <w:rtl w:val="0"/>
           <w:lang w:val="en-US" w:eastAsia="zh-CN"/>
         </w:rPr>
       </w:pPr>
-      <w:bookmarkStart w:id="8" w:name="_s5d0g5gkghqj" w:colFirst="0" w:colLast="0"/>
-      <w:bookmarkEnd w:id="8"/>
-      <w:r>
-        <w:rPr>
-          <w:rFonts w:hint="eastAsia" w:eastAsia="SimSun"/>
+    </w:p>
+    <w:p>
+      <w:pPr>
+        <w:pStyle w:val="3"/>
+        <w:keepNext w:val="0"/>
+        <w:keepLines w:val="0"/>
+        <w:spacing w:before="0" w:after="0" w:line="408" w:lineRule="auto"/>
+        <w:rPr>
+          <w:rFonts w:hint="default" w:ascii="Times New Roman" w:hAnsi="Times New Roman" w:eastAsia="SimSun" w:cs="Times New Roman"/>
           <w:b/>
           <w:color w:val="1A1A1A"/>
           <w:rtl w:val="0"/>
           <w:lang w:val="en-US" w:eastAsia="zh-CN"/>
         </w:rPr>
+      </w:pPr>
+      <w:r>
+        <w:rPr>
+          <w:rFonts w:hint="default" w:ascii="Times New Roman" w:hAnsi="Times New Roman" w:eastAsia="SimSun" w:cs="Times New Roman"/>
+          <w:b/>
+          <w:color w:val="1A1A1A"/>
+          <w:rtl w:val="0"/>
+          <w:lang w:val="en-US" w:eastAsia="zh-CN"/>
+        </w:rPr>
         <w:t>5.</w:t>
       </w:r>
       <w:r>
         <w:rPr>
+          <w:rFonts w:hint="default" w:ascii="Times New Roman" w:hAnsi="Times New Roman" w:cs="Times New Roman"/>
           <w:b/>
           <w:color w:val="1A1A1A"/>
           <w:rtl w:val="0"/>
@@ -704,7 +880,13 @@
         <w:t xml:space="preserve"> Interactions</w:t>
       </w:r>
     </w:p>
-    <w:p/>
+    <w:p>
+      <w:pPr>
+        <w:rPr>
+          <w:rFonts w:hint="default" w:ascii="Times New Roman" w:hAnsi="Times New Roman" w:cs="Times New Roman"/>
+        </w:rPr>
+      </w:pPr>
+    </w:p>
     <w:tbl>
       <w:tblPr>
         <w:tblStyle w:val="13"/>
@@ -756,21 +938,21 @@
               <w:widowControl w:val="0"/>
               <w:spacing w:line="240" w:lineRule="auto"/>
               <w:rPr>
-                <w:rFonts w:ascii="Calibri" w:hAnsi="Calibri" w:eastAsia="Calibri" w:cs="Calibri"/>
-                <w:i/>
-                <w:iCs/>
+                <w:rFonts w:hint="default" w:ascii="Times New Roman" w:hAnsi="Times New Roman" w:eastAsia="Calibri" w:cs="Times New Roman"/>
+                <w:i w:val="0"/>
+                <w:iCs w:val="0"/>
                 <w:color w:val="333333"/>
               </w:rPr>
             </w:pPr>
             <w:r>
               <w:rPr>
-                <w:rFonts w:ascii="Calibri" w:hAnsi="Calibri" w:eastAsia="Calibri" w:cs="Calibri"/>
-                <w:i/>
-                <w:iCs/>
+                <w:rFonts w:hint="default" w:ascii="Times New Roman" w:hAnsi="Times New Roman" w:eastAsia="Calibri" w:cs="Times New Roman"/>
+                <w:i w:val="0"/>
+                <w:iCs w:val="0"/>
                 <w:color w:val="333333"/>
                 <w:rtl w:val="0"/>
               </w:rPr>
-              <w:t>Hardware Input</w:t>
+              <w:t>Input</w:t>
             </w:r>
           </w:p>
         </w:tc>
@@ -780,21 +962,23 @@
               <w:widowControl w:val="0"/>
               <w:spacing w:line="240" w:lineRule="auto"/>
               <w:rPr>
-                <w:rFonts w:ascii="Calibri" w:hAnsi="Calibri" w:eastAsia="Calibri" w:cs="Calibri"/>
-                <w:i/>
-                <w:iCs/>
-                <w:color w:val="333333"/>
+                <w:rFonts w:hint="default" w:ascii="Times New Roman" w:hAnsi="Times New Roman" w:eastAsia="SimSun" w:cs="Times New Roman"/>
+                <w:i w:val="0"/>
+                <w:iCs w:val="0"/>
+                <w:color w:val="333333"/>
+                <w:lang w:val="en-US" w:eastAsia="zh-CN"/>
               </w:rPr>
             </w:pPr>
             <w:r>
               <w:rPr>
-                <w:rFonts w:ascii="Calibri" w:hAnsi="Calibri" w:eastAsia="Calibri" w:cs="Calibri"/>
-                <w:i/>
-                <w:iCs/>
+                <w:rFonts w:hint="eastAsia" w:ascii="Times New Roman" w:hAnsi="Times New Roman" w:eastAsia="SimSun" w:cs="Times New Roman"/>
+                <w:i w:val="0"/>
+                <w:iCs w:val="0"/>
                 <w:color w:val="333333"/>
                 <w:rtl w:val="0"/>
-              </w:rPr>
-              <w:t>Result</w:t>
+                <w:lang w:val="en-US" w:eastAsia="zh-CN"/>
+              </w:rPr>
+              <w:t>Action</w:t>
             </w:r>
           </w:p>
         </w:tc>
@@ -822,17 +1006,17 @@
               <w:widowControl w:val="0"/>
               <w:spacing w:line="240" w:lineRule="auto"/>
               <w:rPr>
-                <w:rFonts w:ascii="Calibri" w:hAnsi="Calibri" w:eastAsia="Calibri" w:cs="Calibri"/>
-                <w:i/>
-                <w:iCs/>
+                <w:rFonts w:hint="default" w:ascii="Times New Roman" w:hAnsi="Times New Roman" w:eastAsia="Calibri" w:cs="Times New Roman"/>
+                <w:i w:val="0"/>
+                <w:iCs w:val="0"/>
                 <w:color w:val="333333"/>
               </w:rPr>
             </w:pPr>
             <w:r>
               <w:rPr>
-                <w:rFonts w:ascii="Calibri" w:hAnsi="Calibri" w:eastAsia="Calibri" w:cs="Calibri"/>
-                <w:i/>
-                <w:iCs/>
+                <w:rFonts w:hint="default" w:ascii="Times New Roman" w:hAnsi="Times New Roman" w:eastAsia="Calibri" w:cs="Times New Roman"/>
+                <w:i w:val="0"/>
+                <w:iCs w:val="0"/>
                 <w:color w:val="333333"/>
                 <w:rtl w:val="0"/>
               </w:rPr>
@@ -846,21 +1030,23 @@
               <w:widowControl w:val="0"/>
               <w:spacing w:line="240" w:lineRule="auto"/>
               <w:rPr>
-                <w:rFonts w:ascii="Calibri" w:hAnsi="Calibri" w:eastAsia="Calibri" w:cs="Calibri"/>
-                <w:i/>
-                <w:iCs/>
-                <w:color w:val="333333"/>
+                <w:rFonts w:hint="default" w:ascii="Times New Roman" w:hAnsi="Times New Roman" w:eastAsia="SimSun" w:cs="Times New Roman"/>
+                <w:i w:val="0"/>
+                <w:iCs w:val="0"/>
+                <w:color w:val="333333"/>
+                <w:lang w:val="en-US" w:eastAsia="zh-CN"/>
               </w:rPr>
             </w:pPr>
             <w:r>
               <w:rPr>
-                <w:rFonts w:ascii="Calibri" w:hAnsi="Calibri" w:eastAsia="Calibri" w:cs="Calibri"/>
-                <w:i/>
-                <w:iCs/>
+                <w:rFonts w:hint="eastAsia" w:ascii="Times New Roman" w:hAnsi="Times New Roman" w:eastAsia="SimSun" w:cs="Times New Roman"/>
+                <w:i w:val="0"/>
+                <w:iCs w:val="0"/>
                 <w:color w:val="333333"/>
                 <w:rtl w:val="0"/>
-              </w:rPr>
-              <w:t>First Person head direction</w:t>
+                <w:lang w:val="en-US" w:eastAsia="zh-CN"/>
+              </w:rPr>
+              <w:t xml:space="preserve">Camera rotation </w:t>
             </w:r>
           </w:p>
         </w:tc>
@@ -888,17 +1074,17 @@
               <w:widowControl w:val="0"/>
               <w:spacing w:line="240" w:lineRule="auto"/>
               <w:rPr>
-                <w:rFonts w:ascii="Calibri" w:hAnsi="Calibri" w:eastAsia="Calibri" w:cs="Calibri"/>
-                <w:i/>
-                <w:iCs/>
+                <w:rFonts w:hint="default" w:ascii="Times New Roman" w:hAnsi="Times New Roman" w:eastAsia="Calibri" w:cs="Times New Roman"/>
+                <w:i w:val="0"/>
+                <w:iCs w:val="0"/>
                 <w:color w:val="333333"/>
               </w:rPr>
             </w:pPr>
             <w:r>
               <w:rPr>
-                <w:rFonts w:ascii="Calibri" w:hAnsi="Calibri" w:eastAsia="Calibri" w:cs="Calibri"/>
-                <w:i/>
-                <w:iCs/>
+                <w:rFonts w:hint="default" w:ascii="Times New Roman" w:hAnsi="Times New Roman" w:eastAsia="Calibri" w:cs="Times New Roman"/>
+                <w:i w:val="0"/>
+                <w:iCs w:val="0"/>
                 <w:color w:val="333333"/>
                 <w:rtl w:val="0"/>
               </w:rPr>
@@ -912,17 +1098,17 @@
               <w:widowControl w:val="0"/>
               <w:spacing w:line="240" w:lineRule="auto"/>
               <w:rPr>
-                <w:rFonts w:ascii="Calibri" w:hAnsi="Calibri" w:eastAsia="Calibri" w:cs="Calibri"/>
-                <w:i/>
-                <w:iCs/>
+                <w:rFonts w:hint="default" w:ascii="Times New Roman" w:hAnsi="Times New Roman" w:eastAsia="Calibri" w:cs="Times New Roman"/>
+                <w:i w:val="0"/>
+                <w:iCs w:val="0"/>
                 <w:color w:val="333333"/>
               </w:rPr>
             </w:pPr>
             <w:r>
               <w:rPr>
-                <w:rFonts w:ascii="Calibri" w:hAnsi="Calibri" w:eastAsia="Calibri" w:cs="Calibri"/>
-                <w:i/>
-                <w:iCs/>
+                <w:rFonts w:hint="default" w:ascii="Times New Roman" w:hAnsi="Times New Roman" w:eastAsia="Calibri" w:cs="Times New Roman"/>
+                <w:i w:val="0"/>
+                <w:iCs w:val="0"/>
                 <w:color w:val="333333"/>
                 <w:rtl w:val="0"/>
               </w:rPr>
@@ -954,17 +1140,17 @@
               <w:widowControl w:val="0"/>
               <w:spacing w:line="240" w:lineRule="auto"/>
               <w:rPr>
-                <w:rFonts w:ascii="Calibri" w:hAnsi="Calibri" w:eastAsia="Calibri" w:cs="Calibri"/>
-                <w:i/>
-                <w:iCs/>
+                <w:rFonts w:hint="default" w:ascii="Times New Roman" w:hAnsi="Times New Roman" w:eastAsia="Calibri" w:cs="Times New Roman"/>
+                <w:i w:val="0"/>
+                <w:iCs w:val="0"/>
                 <w:color w:val="333333"/>
               </w:rPr>
             </w:pPr>
             <w:r>
               <w:rPr>
-                <w:rFonts w:ascii="Calibri" w:hAnsi="Calibri" w:eastAsia="Calibri" w:cs="Calibri"/>
-                <w:i/>
-                <w:iCs/>
+                <w:rFonts w:hint="default" w:ascii="Times New Roman" w:hAnsi="Times New Roman" w:eastAsia="Calibri" w:cs="Times New Roman"/>
+                <w:i w:val="0"/>
+                <w:iCs w:val="0"/>
                 <w:color w:val="333333"/>
                 <w:rtl w:val="0"/>
               </w:rPr>
@@ -978,17 +1164,17 @@
               <w:widowControl w:val="0"/>
               <w:spacing w:line="240" w:lineRule="auto"/>
               <w:rPr>
-                <w:rFonts w:ascii="Calibri" w:hAnsi="Calibri" w:eastAsia="Calibri" w:cs="Calibri"/>
-                <w:i/>
-                <w:iCs/>
+                <w:rFonts w:hint="default" w:ascii="Times New Roman" w:hAnsi="Times New Roman" w:eastAsia="Calibri" w:cs="Times New Roman"/>
+                <w:i w:val="0"/>
+                <w:iCs w:val="0"/>
                 <w:color w:val="333333"/>
               </w:rPr>
             </w:pPr>
             <w:r>
               <w:rPr>
-                <w:rFonts w:ascii="Calibri" w:hAnsi="Calibri" w:eastAsia="Calibri" w:cs="Calibri"/>
-                <w:i/>
-                <w:iCs/>
+                <w:rFonts w:hint="default" w:ascii="Times New Roman" w:hAnsi="Times New Roman" w:eastAsia="Calibri" w:cs="Times New Roman"/>
+                <w:i w:val="0"/>
+                <w:iCs w:val="0"/>
                 <w:color w:val="333333"/>
                 <w:rtl w:val="0"/>
               </w:rPr>
@@ -1020,17 +1206,17 @@
               <w:widowControl w:val="0"/>
               <w:spacing w:line="240" w:lineRule="auto"/>
               <w:rPr>
-                <w:rFonts w:ascii="Calibri" w:hAnsi="Calibri" w:eastAsia="Calibri" w:cs="Calibri"/>
-                <w:i/>
-                <w:iCs/>
+                <w:rFonts w:hint="default" w:ascii="Times New Roman" w:hAnsi="Times New Roman" w:eastAsia="Calibri" w:cs="Times New Roman"/>
+                <w:i w:val="0"/>
+                <w:iCs w:val="0"/>
                 <w:color w:val="333333"/>
               </w:rPr>
             </w:pPr>
             <w:r>
               <w:rPr>
-                <w:rFonts w:ascii="Calibri" w:hAnsi="Calibri" w:eastAsia="Calibri" w:cs="Calibri"/>
-                <w:i/>
-                <w:iCs/>
+                <w:rFonts w:hint="default" w:ascii="Times New Roman" w:hAnsi="Times New Roman" w:eastAsia="Calibri" w:cs="Times New Roman"/>
+                <w:i w:val="0"/>
+                <w:iCs w:val="0"/>
                 <w:color w:val="333333"/>
                 <w:rtl w:val="0"/>
               </w:rPr>
@@ -1044,17 +1230,17 @@
               <w:widowControl w:val="0"/>
               <w:spacing w:line="240" w:lineRule="auto"/>
               <w:rPr>
-                <w:rFonts w:ascii="Calibri" w:hAnsi="Calibri" w:eastAsia="Calibri" w:cs="Calibri"/>
-                <w:i/>
-                <w:iCs/>
+                <w:rFonts w:hint="default" w:ascii="Times New Roman" w:hAnsi="Times New Roman" w:eastAsia="Calibri" w:cs="Times New Roman"/>
+                <w:i w:val="0"/>
+                <w:iCs w:val="0"/>
                 <w:color w:val="333333"/>
               </w:rPr>
             </w:pPr>
             <w:r>
               <w:rPr>
-                <w:rFonts w:ascii="Calibri" w:hAnsi="Calibri" w:eastAsia="Calibri" w:cs="Calibri"/>
-                <w:i/>
-                <w:iCs/>
+                <w:rFonts w:hint="default" w:ascii="Times New Roman" w:hAnsi="Times New Roman" w:eastAsia="Calibri" w:cs="Times New Roman"/>
+                <w:i w:val="0"/>
+                <w:iCs w:val="0"/>
                 <w:color w:val="333333"/>
                 <w:rtl w:val="0"/>
               </w:rPr>
@@ -1086,17 +1272,17 @@
               <w:widowControl w:val="0"/>
               <w:spacing w:line="240" w:lineRule="auto"/>
               <w:rPr>
-                <w:rFonts w:ascii="Calibri" w:hAnsi="Calibri" w:eastAsia="Calibri" w:cs="Calibri"/>
-                <w:i/>
-                <w:iCs/>
+                <w:rFonts w:hint="default" w:ascii="Times New Roman" w:hAnsi="Times New Roman" w:eastAsia="Calibri" w:cs="Times New Roman"/>
+                <w:i w:val="0"/>
+                <w:iCs w:val="0"/>
                 <w:color w:val="333333"/>
               </w:rPr>
             </w:pPr>
             <w:r>
               <w:rPr>
-                <w:rFonts w:ascii="Calibri" w:hAnsi="Calibri" w:eastAsia="Calibri" w:cs="Calibri"/>
-                <w:i/>
-                <w:iCs/>
+                <w:rFonts w:hint="default" w:ascii="Times New Roman" w:hAnsi="Times New Roman" w:eastAsia="Calibri" w:cs="Times New Roman"/>
+                <w:i w:val="0"/>
+                <w:iCs w:val="0"/>
                 <w:color w:val="333333"/>
                 <w:rtl w:val="0"/>
               </w:rPr>
@@ -1110,17 +1296,17 @@
               <w:widowControl w:val="0"/>
               <w:spacing w:line="240" w:lineRule="auto"/>
               <w:rPr>
-                <w:rFonts w:ascii="Calibri" w:hAnsi="Calibri" w:eastAsia="Calibri" w:cs="Calibri"/>
-                <w:i/>
-                <w:iCs/>
+                <w:rFonts w:hint="default" w:ascii="Times New Roman" w:hAnsi="Times New Roman" w:eastAsia="Calibri" w:cs="Times New Roman"/>
+                <w:i w:val="0"/>
+                <w:iCs w:val="0"/>
                 <w:color w:val="333333"/>
               </w:rPr>
             </w:pPr>
             <w:r>
               <w:rPr>
-                <w:rFonts w:ascii="Calibri" w:hAnsi="Calibri" w:eastAsia="Calibri" w:cs="Calibri"/>
-                <w:i/>
-                <w:iCs/>
+                <w:rFonts w:hint="default" w:ascii="Times New Roman" w:hAnsi="Times New Roman" w:eastAsia="Calibri" w:cs="Times New Roman"/>
+                <w:i w:val="0"/>
+                <w:iCs w:val="0"/>
                 <w:color w:val="333333"/>
                 <w:rtl w:val="0"/>
               </w:rPr>
@@ -1152,21 +1338,33 @@
               <w:widowControl w:val="0"/>
               <w:spacing w:line="240" w:lineRule="auto"/>
               <w:rPr>
-                <w:rFonts w:ascii="Calibri" w:hAnsi="Calibri" w:eastAsia="Calibri" w:cs="Calibri"/>
-                <w:i/>
-                <w:iCs/>
-                <w:color w:val="333333"/>
+                <w:rFonts w:hint="default" w:ascii="Times New Roman" w:hAnsi="Times New Roman" w:eastAsia="SimSun" w:cs="Times New Roman"/>
+                <w:i w:val="0"/>
+                <w:iCs w:val="0"/>
+                <w:color w:val="333333"/>
+                <w:lang w:val="en-US" w:eastAsia="zh-CN"/>
               </w:rPr>
             </w:pPr>
             <w:r>
               <w:rPr>
-                <w:rFonts w:ascii="Calibri" w:hAnsi="Calibri" w:eastAsia="Calibri" w:cs="Calibri"/>
-                <w:i/>
-                <w:iCs/>
+                <w:rFonts w:hint="default" w:ascii="Times New Roman" w:hAnsi="Times New Roman" w:eastAsia="Calibri" w:cs="Times New Roman"/>
+                <w:i w:val="0"/>
+                <w:iCs w:val="0"/>
                 <w:color w:val="333333"/>
                 <w:rtl w:val="0"/>
               </w:rPr>
-              <w:t xml:space="preserve">‘Shift’ </w:t>
+              <w:t xml:space="preserve"> </w:t>
+            </w:r>
+            <w:r>
+              <w:rPr>
+                <w:rFonts w:hint="eastAsia" w:ascii="Times New Roman" w:hAnsi="Times New Roman" w:eastAsia="SimSun" w:cs="Times New Roman"/>
+                <w:i w:val="0"/>
+                <w:iCs w:val="0"/>
+                <w:color w:val="333333"/>
+                <w:rtl w:val="0"/>
+                <w:lang w:val="en-US" w:eastAsia="zh-CN"/>
+              </w:rPr>
+              <w:t>Left Mouse Button</w:t>
             </w:r>
           </w:p>
         </w:tc>
@@ -1176,21 +1374,22 @@
               <w:widowControl w:val="0"/>
               <w:spacing w:line="240" w:lineRule="auto"/>
               <w:rPr>
-                <w:rFonts w:ascii="Calibri" w:hAnsi="Calibri" w:eastAsia="Calibri" w:cs="Calibri"/>
-                <w:i/>
-                <w:iCs/>
-                <w:color w:val="333333"/>
+                <w:rFonts w:hint="default" w:ascii="Times New Roman" w:hAnsi="Times New Roman" w:eastAsia="SimSun" w:cs="Times New Roman"/>
+                <w:i w:val="0"/>
+                <w:iCs w:val="0"/>
+                <w:color w:val="333333"/>
+                <w:lang w:val="en-US" w:eastAsia="zh-CN"/>
               </w:rPr>
             </w:pPr>
             <w:r>
               <w:rPr>
-                <w:rFonts w:ascii="Calibri" w:hAnsi="Calibri" w:eastAsia="Calibri" w:cs="Calibri"/>
-                <w:i/>
-                <w:iCs/>
-                <w:color w:val="333333"/>
-                <w:rtl w:val="0"/>
-              </w:rPr>
-              <w:t>Run</w:t>
+                <w:rFonts w:hint="eastAsia" w:ascii="Times New Roman" w:hAnsi="Times New Roman" w:eastAsia="SimSun" w:cs="Times New Roman"/>
+                <w:i w:val="0"/>
+                <w:iCs w:val="0"/>
+                <w:color w:val="333333"/>
+                <w:lang w:val="en-US" w:eastAsia="zh-CN"/>
+              </w:rPr>
+              <w:t>Interact / Inspect item</w:t>
             </w:r>
           </w:p>
         </w:tc>
@@ -1218,21 +1417,23 @@
               <w:widowControl w:val="0"/>
               <w:spacing w:line="240" w:lineRule="auto"/>
               <w:rPr>
-                <w:rFonts w:ascii="Calibri" w:hAnsi="Calibri" w:eastAsia="Calibri" w:cs="Calibri"/>
-                <w:i/>
-                <w:iCs/>
-                <w:color w:val="333333"/>
+                <w:rFonts w:hint="default" w:ascii="Times New Roman" w:hAnsi="Times New Roman" w:eastAsia="Calibri" w:cs="Times New Roman"/>
+                <w:i w:val="0"/>
+                <w:iCs w:val="0"/>
+                <w:color w:val="333333"/>
+                <w:lang w:val="en-US"/>
               </w:rPr>
             </w:pPr>
             <w:r>
               <w:rPr>
-                <w:rFonts w:ascii="Calibri" w:hAnsi="Calibri" w:eastAsia="Calibri" w:cs="Calibri"/>
-                <w:i/>
-                <w:iCs/>
+                <w:rFonts w:hint="default" w:ascii="Times New Roman" w:hAnsi="Times New Roman" w:eastAsia="Calibri" w:cs="Times New Roman"/>
+                <w:i w:val="0"/>
+                <w:iCs w:val="0"/>
                 <w:color w:val="333333"/>
                 <w:rtl w:val="0"/>
-              </w:rPr>
-              <w:t>‘E’ / Left Mouse Button</w:t>
+                <w:lang w:val="en-US"/>
+              </w:rPr>
+              <w:t>Space</w:t>
             </w:r>
           </w:p>
         </w:tc>
@@ -1242,21 +1443,23 @@
               <w:widowControl w:val="0"/>
               <w:spacing w:line="240" w:lineRule="auto"/>
               <w:rPr>
-                <w:rFonts w:ascii="Calibri" w:hAnsi="Calibri" w:eastAsia="Calibri" w:cs="Calibri"/>
-                <w:i/>
-                <w:iCs/>
-                <w:color w:val="333333"/>
+                <w:rFonts w:hint="default" w:ascii="Times New Roman" w:hAnsi="Times New Roman" w:eastAsia="Calibri" w:cs="Times New Roman"/>
+                <w:i w:val="0"/>
+                <w:iCs w:val="0"/>
+                <w:color w:val="333333"/>
+                <w:lang w:val="en-US"/>
               </w:rPr>
             </w:pPr>
             <w:r>
               <w:rPr>
-                <w:rFonts w:ascii="Calibri" w:hAnsi="Calibri" w:eastAsia="Calibri" w:cs="Calibri"/>
-                <w:i/>
-                <w:iCs/>
+                <w:rFonts w:hint="default" w:ascii="Times New Roman" w:hAnsi="Times New Roman" w:eastAsia="Calibri" w:cs="Times New Roman"/>
+                <w:i w:val="0"/>
+                <w:iCs w:val="0"/>
                 <w:color w:val="333333"/>
                 <w:rtl w:val="0"/>
-              </w:rPr>
-              <w:t>Interact / Select / Collect / Apply</w:t>
+                <w:lang w:val="en-US"/>
+              </w:rPr>
+              <w:t>Follow (Scene 3)</w:t>
             </w:r>
           </w:p>
         </w:tc>
@@ -1284,21 +1487,33 @@
               <w:widowControl w:val="0"/>
               <w:spacing w:line="240" w:lineRule="auto"/>
               <w:rPr>
-                <w:rFonts w:ascii="Calibri" w:hAnsi="Calibri" w:eastAsia="Calibri" w:cs="Calibri"/>
-                <w:i/>
-                <w:iCs/>
+                <w:rFonts w:hint="default" w:ascii="Times New Roman" w:hAnsi="Times New Roman" w:eastAsia="Calibri" w:cs="Times New Roman"/>
+                <w:i w:val="0"/>
+                <w:iCs w:val="0"/>
                 <w:color w:val="333333"/>
               </w:rPr>
             </w:pPr>
             <w:r>
               <w:rPr>
-                <w:rFonts w:ascii="Calibri" w:hAnsi="Calibri" w:eastAsia="Calibri" w:cs="Calibri"/>
-                <w:i/>
-                <w:iCs/>
+                <w:rFonts w:hint="default" w:ascii="Times New Roman" w:hAnsi="Times New Roman" w:eastAsia="Calibri" w:cs="Times New Roman"/>
+                <w:i w:val="0"/>
+                <w:iCs w:val="0"/>
                 <w:color w:val="333333"/>
                 <w:rtl w:val="0"/>
-              </w:rPr>
-              <w:t>‘F’ / Right Mouse Button</w:t>
+                <w:lang w:val="en-US"/>
+              </w:rPr>
+              <w:t>Right</w:t>
+            </w:r>
+            <w:r>
+              <w:rPr>
+                <w:rFonts w:hint="eastAsia" w:ascii="Times New Roman" w:hAnsi="Times New Roman" w:eastAsia="SimSun" w:cs="Times New Roman"/>
+                <w:i w:val="0"/>
+                <w:iCs w:val="0"/>
+                <w:color w:val="333333"/>
+                <w:rtl w:val="0"/>
+                <w:lang w:val="en-US" w:eastAsia="zh-CN"/>
+              </w:rPr>
+              <w:t xml:space="preserve"> Mouse Button</w:t>
             </w:r>
           </w:p>
         </w:tc>
@@ -1308,21 +1523,22 @@
               <w:widowControl w:val="0"/>
               <w:spacing w:line="240" w:lineRule="auto"/>
               <w:rPr>
-                <w:rFonts w:ascii="Calibri" w:hAnsi="Calibri" w:eastAsia="Calibri" w:cs="Calibri"/>
-                <w:i/>
-                <w:iCs/>
-                <w:color w:val="333333"/>
+                <w:rFonts w:hint="default" w:ascii="Times New Roman" w:hAnsi="Times New Roman" w:eastAsia="Calibri" w:cs="Times New Roman"/>
+                <w:i w:val="0"/>
+                <w:iCs w:val="0"/>
+                <w:color w:val="333333"/>
+                <w:lang w:val="en-US"/>
               </w:rPr>
             </w:pPr>
             <w:r>
               <w:rPr>
-                <w:rFonts w:ascii="Calibri" w:hAnsi="Calibri" w:eastAsia="Calibri" w:cs="Calibri"/>
-                <w:i/>
-                <w:iCs/>
-                <w:color w:val="333333"/>
-                <w:rtl w:val="0"/>
-              </w:rPr>
-              <w:t>Observe / Listen / Feel…</w:t>
+                <w:rFonts w:hint="default" w:ascii="Times New Roman" w:hAnsi="Times New Roman" w:eastAsia="Calibri" w:cs="Times New Roman"/>
+                <w:i w:val="0"/>
+                <w:iCs w:val="0"/>
+                <w:color w:val="333333"/>
+                <w:lang w:val="en-US"/>
+              </w:rPr>
+              <w:t>Camera zoom in</w:t>
             </w:r>
           </w:p>
         </w:tc>
@@ -1350,83 +1566,18 @@
               <w:widowControl w:val="0"/>
               <w:spacing w:line="240" w:lineRule="auto"/>
               <w:rPr>
-                <w:rFonts w:ascii="Calibri" w:hAnsi="Calibri" w:eastAsia="Calibri" w:cs="Calibri"/>
-                <w:i/>
-                <w:iCs/>
-                <w:color w:val="333333"/>
+                <w:rFonts w:hint="default" w:ascii="Times New Roman" w:hAnsi="Times New Roman" w:eastAsia="Calibri" w:cs="Times New Roman"/>
+                <w:i w:val="0"/>
+                <w:iCs w:val="0"/>
+                <w:color w:val="333333"/>
+                <w:rtl w:val="0"/>
               </w:rPr>
             </w:pPr>
             <w:r>
               <w:rPr>
-                <w:rFonts w:ascii="Calibri" w:hAnsi="Calibri" w:eastAsia="Calibri" w:cs="Calibri"/>
-                <w:i/>
-                <w:iCs/>
-                <w:color w:val="333333"/>
-                <w:rtl w:val="0"/>
-              </w:rPr>
-              <w:t xml:space="preserve">‘Space’ </w:t>
-            </w:r>
-          </w:p>
-        </w:tc>
-        <w:tc>
-          <w:p>
-            <w:pPr>
-              <w:widowControl w:val="0"/>
-              <w:spacing w:line="240" w:lineRule="auto"/>
-              <w:rPr>
-                <w:rFonts w:ascii="Calibri" w:hAnsi="Calibri" w:eastAsia="Calibri" w:cs="Calibri"/>
-                <w:i/>
-                <w:iCs/>
-                <w:color w:val="333333"/>
-              </w:rPr>
-            </w:pPr>
-            <w:r>
-              <w:rPr>
-                <w:rFonts w:ascii="Calibri" w:hAnsi="Calibri" w:eastAsia="Calibri" w:cs="Calibri"/>
-                <w:i/>
-                <w:iCs/>
-                <w:color w:val="333333"/>
-                <w:rtl w:val="0"/>
-              </w:rPr>
-              <w:t>Close eyes / ears…</w:t>
-            </w:r>
-          </w:p>
-        </w:tc>
-      </w:tr>
-      <w:tr>
-        <w:tblPrEx>
-          <w:tblBorders>
-            <w:top w:val="single" w:color="000000" w:sz="8" w:space="0"/>
-            <w:left w:val="single" w:color="000000" w:sz="8" w:space="0"/>
-            <w:bottom w:val="single" w:color="000000" w:sz="8" w:space="0"/>
-            <w:right w:val="single" w:color="000000" w:sz="8" w:space="0"/>
-            <w:insideH w:val="single" w:color="000000" w:sz="8" w:space="0"/>
-            <w:insideV w:val="single" w:color="000000" w:sz="8" w:space="0"/>
-          </w:tblBorders>
-          <w:tblCellMar>
-            <w:top w:w="100" w:type="dxa"/>
-            <w:left w:w="100" w:type="dxa"/>
-            <w:bottom w:w="100" w:type="dxa"/>
-            <w:right w:w="100" w:type="dxa"/>
-          </w:tblCellMar>
-        </w:tblPrEx>
-        <w:tc>
-          <w:p>
-            <w:pPr>
-              <w:widowControl w:val="0"/>
-              <w:spacing w:line="240" w:lineRule="auto"/>
-              <w:rPr>
-                <w:rFonts w:ascii="Calibri" w:hAnsi="Calibri" w:eastAsia="Calibri" w:cs="Calibri"/>
-                <w:i/>
-                <w:iCs/>
-                <w:color w:val="333333"/>
-              </w:rPr>
-            </w:pPr>
-            <w:r>
-              <w:rPr>
-                <w:rFonts w:ascii="Calibri" w:hAnsi="Calibri" w:eastAsia="Calibri" w:cs="Calibri"/>
-                <w:i/>
-                <w:iCs/>
+                <w:rFonts w:hint="default" w:ascii="Times New Roman" w:hAnsi="Times New Roman" w:eastAsia="Calibri" w:cs="Times New Roman"/>
+                <w:i w:val="0"/>
+                <w:iCs w:val="0"/>
                 <w:color w:val="333333"/>
                 <w:rtl w:val="0"/>
               </w:rPr>
@@ -1440,17 +1591,18 @@
               <w:widowControl w:val="0"/>
               <w:spacing w:line="240" w:lineRule="auto"/>
               <w:rPr>
-                <w:rFonts w:ascii="Calibri" w:hAnsi="Calibri" w:eastAsia="Calibri" w:cs="Calibri"/>
-                <w:i/>
-                <w:iCs/>
-                <w:color w:val="333333"/>
+                <w:rFonts w:hint="default" w:ascii="Times New Roman" w:hAnsi="Times New Roman" w:eastAsia="Calibri" w:cs="Times New Roman"/>
+                <w:i w:val="0"/>
+                <w:iCs w:val="0"/>
+                <w:color w:val="333333"/>
+                <w:rtl w:val="0"/>
               </w:rPr>
             </w:pPr>
             <w:r>
               <w:rPr>
-                <w:rFonts w:ascii="Calibri" w:hAnsi="Calibri" w:eastAsia="Calibri" w:cs="Calibri"/>
-                <w:i/>
-                <w:iCs/>
+                <w:rFonts w:hint="default" w:ascii="Times New Roman" w:hAnsi="Times New Roman" w:eastAsia="Calibri" w:cs="Times New Roman"/>
+                <w:i w:val="0"/>
+                <w:iCs w:val="0"/>
                 <w:color w:val="333333"/>
                 <w:rtl w:val="0"/>
               </w:rPr>
@@ -1460,11 +1612,17 @@
         </w:tc>
       </w:tr>
     </w:tbl>
-    <w:p/>
-    <w:p>
-      <w:pPr>
-        <w:rPr>
-          <w:rFonts w:ascii="Calibri" w:hAnsi="Calibri" w:eastAsia="Calibri" w:cs="Calibri"/>
+    <w:p>
+      <w:pPr>
+        <w:rPr>
+          <w:rFonts w:hint="default" w:ascii="Times New Roman" w:hAnsi="Times New Roman" w:cs="Times New Roman"/>
+        </w:rPr>
+      </w:pPr>
+    </w:p>
+    <w:p>
+      <w:pPr>
+        <w:rPr>
+          <w:rFonts w:hint="default" w:ascii="Times New Roman" w:hAnsi="Times New Roman" w:eastAsia="Calibri" w:cs="Times New Roman"/>
           <w:b/>
           <w:color w:val="333333"/>
           <w:sz w:val="26"/>
@@ -1475,18 +1633,333 @@
     <w:p>
       <w:pPr>
         <w:rPr>
-          <w:rFonts w:ascii="Calibri" w:hAnsi="Calibri" w:eastAsia="Calibri" w:cs="Calibri"/>
-          <w:color w:val="333333"/>
-        </w:rPr>
-      </w:pPr>
-    </w:p>
-    <w:p>
-      <w:pPr>
-        <w:rPr>
-          <w:rFonts w:ascii="Calibri" w:hAnsi="Calibri" w:eastAsia="Calibri" w:cs="Calibri"/>
-          <w:color w:val="333333"/>
-        </w:rPr>
-      </w:pPr>
+          <w:rFonts w:hint="default" w:ascii="Times New Roman" w:hAnsi="Times New Roman" w:eastAsia="SimSun" w:cs="Times New Roman"/>
+          <w:color w:val="333333"/>
+          <w:lang w:val="en-US" w:eastAsia="zh-CN"/>
+        </w:rPr>
+      </w:pPr>
+      <w:r>
+        <w:rPr>
+          <w:rFonts w:hint="eastAsia" w:ascii="Times New Roman" w:hAnsi="Times New Roman" w:eastAsia="SimSun" w:cs="Times New Roman"/>
+          <w:color w:val="333333"/>
+          <w:lang w:val="en-US" w:eastAsia="zh-CN"/>
+        </w:rPr>
+        <w:t xml:space="preserve">Camera </w:t>
+      </w:r>
+      <w:r>
+        <w:rPr>
+          <w:rFonts w:hint="default" w:ascii="Times New Roman" w:hAnsi="Times New Roman" w:eastAsia="SimSun" w:cs="Times New Roman"/>
+          <w:color w:val="333333"/>
+          <w:lang w:val="en-US" w:eastAsia="zh-CN"/>
+        </w:rPr>
+        <w:t>Rotation</w:t>
+      </w:r>
+      <w:r>
+        <w:rPr>
+          <w:rFonts w:hint="eastAsia" w:ascii="Times New Roman" w:hAnsi="Times New Roman" w:eastAsia="SimSun" w:cs="Times New Roman"/>
+          <w:color w:val="333333"/>
+          <w:lang w:val="en-US" w:eastAsia="zh-CN"/>
+        </w:rPr>
+        <w:t>:</w:t>
+      </w:r>
+    </w:p>
+    <w:p>
+      <w:pPr>
+        <w:rPr>
+          <w:rFonts w:hint="default" w:ascii="Times New Roman" w:hAnsi="Times New Roman" w:eastAsia="SimSun" w:cs="Times New Roman"/>
+          <w:i w:val="0"/>
+          <w:iCs w:val="0"/>
+          <w:color w:val="333333"/>
+          <w:rtl w:val="0"/>
+          <w:lang w:val="en-US" w:eastAsia="zh-CN"/>
+        </w:rPr>
+      </w:pPr>
+      <w:r>
+        <w:rPr>
+          <w:rFonts w:hint="default" w:ascii="Times New Roman" w:hAnsi="Times New Roman" w:eastAsia="SimSun" w:cs="Times New Roman"/>
+          <w:i w:val="0"/>
+          <w:iCs w:val="0"/>
+          <w:color w:val="333333"/>
+          <w:rtl w:val="0"/>
+          <w:lang w:val="en-US" w:eastAsia="zh-CN"/>
+        </w:rPr>
+        <w:t>L</w:t>
+      </w:r>
+      <w:r>
+        <w:rPr>
+          <w:rFonts w:hint="eastAsia" w:ascii="Times New Roman" w:hAnsi="Times New Roman" w:eastAsia="SimSun" w:cs="Times New Roman"/>
+          <w:i w:val="0"/>
+          <w:iCs w:val="0"/>
+          <w:color w:val="333333"/>
+          <w:rtl w:val="0"/>
+          <w:lang w:val="en-US" w:eastAsia="zh-CN"/>
+        </w:rPr>
+        <w:t xml:space="preserve">imited rotation angle </w:t>
+      </w:r>
+      <w:r>
+        <w:rPr>
+          <w:rFonts w:hint="default" w:ascii="Times New Roman" w:hAnsi="Times New Roman" w:eastAsia="SimSun" w:cs="Times New Roman"/>
+          <w:i w:val="0"/>
+          <w:iCs w:val="0"/>
+          <w:color w:val="333333"/>
+          <w:rtl w:val="0"/>
+          <w:lang w:val="en-US" w:eastAsia="zh-CN"/>
+        </w:rPr>
+        <w:t xml:space="preserve">so </w:t>
+      </w:r>
+      <w:r>
+        <w:rPr>
+          <w:rFonts w:hint="eastAsia" w:ascii="Times New Roman" w:hAnsi="Times New Roman" w:eastAsia="SimSun" w:cs="Times New Roman"/>
+          <w:i w:val="0"/>
+          <w:iCs w:val="0"/>
+          <w:color w:val="333333"/>
+          <w:rtl w:val="0"/>
+          <w:lang w:val="en-US" w:eastAsia="zh-CN"/>
+        </w:rPr>
+        <w:t>that</w:t>
+      </w:r>
+      <w:r>
+        <w:rPr>
+          <w:rFonts w:hint="default" w:ascii="Times New Roman" w:hAnsi="Times New Roman" w:eastAsia="SimSun" w:cs="Times New Roman"/>
+          <w:i w:val="0"/>
+          <w:iCs w:val="0"/>
+          <w:color w:val="333333"/>
+          <w:rtl w:val="0"/>
+          <w:lang w:val="en-US" w:eastAsia="zh-CN"/>
+        </w:rPr>
+        <w:t xml:space="preserve"> </w:t>
+      </w:r>
+      <w:r>
+        <w:rPr>
+          <w:rFonts w:hint="eastAsia" w:ascii="Times New Roman" w:hAnsi="Times New Roman" w:eastAsia="SimSun" w:cs="Times New Roman"/>
+          <w:i w:val="0"/>
+          <w:iCs w:val="0"/>
+          <w:color w:val="333333"/>
+          <w:rtl w:val="0"/>
+          <w:lang w:val="en-US" w:eastAsia="zh-CN"/>
+        </w:rPr>
+        <w:t xml:space="preserve">the player only see </w:t>
+      </w:r>
+      <w:r>
+        <w:rPr>
+          <w:rFonts w:hint="default" w:ascii="Times New Roman" w:hAnsi="Times New Roman" w:eastAsia="SimSun" w:cs="Times New Roman"/>
+          <w:i w:val="0"/>
+          <w:iCs w:val="0"/>
+          <w:color w:val="333333"/>
+          <w:rtl w:val="0"/>
+          <w:lang w:val="en-US" w:eastAsia="zh-CN"/>
+        </w:rPr>
+        <w:t>part of the environment on both sides.</w:t>
+      </w:r>
+    </w:p>
+    <w:p>
+      <w:pPr>
+        <w:rPr>
+          <w:rFonts w:hint="default" w:ascii="Times New Roman" w:hAnsi="Times New Roman" w:eastAsia="SimSun" w:cs="Times New Roman"/>
+          <w:i w:val="0"/>
+          <w:iCs w:val="0"/>
+          <w:color w:val="333333"/>
+          <w:rtl w:val="0"/>
+          <w:lang w:val="en-US" w:eastAsia="zh-CN"/>
+        </w:rPr>
+      </w:pPr>
+      <w:r>
+        <w:rPr>
+          <w:rFonts w:hint="default" w:ascii="Times New Roman" w:hAnsi="Times New Roman" w:eastAsia="SimSun" w:cs="Times New Roman"/>
+          <w:i w:val="0"/>
+          <w:iCs w:val="0"/>
+          <w:color w:val="333333"/>
+          <w:rtl w:val="0"/>
+          <w:lang w:val="en-US" w:eastAsia="zh-CN"/>
+        </w:rPr>
+        <w:t xml:space="preserve">The player should be able to see the holding hands, but </w:t>
+      </w:r>
+      <w:r>
+        <w:rPr>
+          <w:rFonts w:hint="eastAsia" w:ascii="Times New Roman" w:hAnsi="Times New Roman" w:eastAsia="SimSun" w:cs="Times New Roman"/>
+          <w:i w:val="0"/>
+          <w:iCs w:val="0"/>
+          <w:color w:val="333333"/>
+          <w:rtl w:val="0"/>
+          <w:lang w:val="en-US" w:eastAsia="zh-CN"/>
+        </w:rPr>
+        <w:t>can</w:t>
+      </w:r>
+      <w:r>
+        <w:rPr>
+          <w:rFonts w:hint="default" w:ascii="Times New Roman" w:hAnsi="Times New Roman" w:eastAsia="SimSun" w:cs="Times New Roman"/>
+          <w:i w:val="0"/>
+          <w:iCs w:val="0"/>
+          <w:color w:val="333333"/>
+          <w:rtl w:val="0"/>
+          <w:lang w:val="en-US" w:eastAsia="zh-CN"/>
+        </w:rPr>
+        <w:t>’</w:t>
+      </w:r>
+      <w:r>
+        <w:rPr>
+          <w:rFonts w:hint="eastAsia" w:ascii="Times New Roman" w:hAnsi="Times New Roman" w:eastAsia="SimSun" w:cs="Times New Roman"/>
+          <w:i w:val="0"/>
+          <w:iCs w:val="0"/>
+          <w:color w:val="333333"/>
+          <w:rtl w:val="0"/>
+          <w:lang w:val="en-US" w:eastAsia="zh-CN"/>
+        </w:rPr>
+        <w:t>t see</w:t>
+      </w:r>
+      <w:r>
+        <w:rPr>
+          <w:rFonts w:hint="default" w:ascii="Times New Roman" w:hAnsi="Times New Roman" w:eastAsia="SimSun" w:cs="Times New Roman"/>
+          <w:i w:val="0"/>
+          <w:iCs w:val="0"/>
+          <w:color w:val="333333"/>
+          <w:rtl w:val="0"/>
+          <w:lang w:val="en-US" w:eastAsia="zh-CN"/>
+        </w:rPr>
+        <w:t xml:space="preserve"> more things on the side.</w:t>
+      </w:r>
+    </w:p>
+    <w:p>
+      <w:pPr>
+        <w:rPr>
+          <w:rFonts w:hint="default" w:ascii="Times New Roman" w:hAnsi="Times New Roman" w:eastAsia="SimSun" w:cs="Times New Roman"/>
+          <w:i w:val="0"/>
+          <w:iCs w:val="0"/>
+          <w:color w:val="333333"/>
+          <w:rtl w:val="0"/>
+          <w:lang w:val="en-US" w:eastAsia="zh-CN"/>
+        </w:rPr>
+      </w:pPr>
+      <w:bookmarkStart w:id="8" w:name="_96onisu5p1fi" w:colFirst="0" w:colLast="0"/>
+      <w:bookmarkEnd w:id="8"/>
+      <w:bookmarkStart w:id="9" w:name="_xownjp1a4p0q" w:colFirst="0" w:colLast="0"/>
+      <w:bookmarkEnd w:id="9"/>
+    </w:p>
+    <w:p>
+      <w:pPr>
+        <w:rPr>
+          <w:rFonts w:hint="default" w:ascii="Times New Roman" w:hAnsi="Times New Roman" w:eastAsia="SimSun" w:cs="Times New Roman"/>
+          <w:i w:val="0"/>
+          <w:iCs w:val="0"/>
+          <w:color w:val="333333"/>
+          <w:rtl w:val="0"/>
+          <w:lang w:val="en-US" w:eastAsia="zh-CN"/>
+        </w:rPr>
+      </w:pPr>
+      <w:r>
+        <w:rPr>
+          <w:rFonts w:hint="default" w:ascii="Times New Roman" w:hAnsi="Times New Roman" w:eastAsia="SimSun" w:cs="Times New Roman"/>
+          <w:i w:val="0"/>
+          <w:iCs w:val="0"/>
+          <w:color w:val="333333"/>
+          <w:rtl w:val="0"/>
+          <w:lang w:val="en-US" w:eastAsia="zh-CN"/>
+        </w:rPr>
+        <w:t>Camera rotation limited to in: All the scenes</w:t>
+      </w:r>
+      <w:r>
+        <w:rPr>
+          <w:rFonts w:hint="eastAsia" w:ascii="Times New Roman" w:hAnsi="Times New Roman" w:eastAsia="SimSun" w:cs="Times New Roman"/>
+          <w:i w:val="0"/>
+          <w:iCs w:val="0"/>
+          <w:color w:val="333333"/>
+          <w:rtl w:val="0"/>
+          <w:lang w:val="en-US" w:eastAsia="zh-CN"/>
+        </w:rPr>
+        <w:t xml:space="preserve"> between intro and outro.</w:t>
+      </w:r>
+    </w:p>
+    <w:p>
+      <w:pPr>
+        <w:rPr>
+          <w:rFonts w:hint="default" w:ascii="Times New Roman" w:hAnsi="Times New Roman" w:eastAsia="SimSun" w:cs="Times New Roman"/>
+          <w:i w:val="0"/>
+          <w:iCs w:val="0"/>
+          <w:color w:val="333333"/>
+          <w:rtl w:val="0"/>
+          <w:lang w:val="en-US" w:eastAsia="zh-CN"/>
+        </w:rPr>
+      </w:pPr>
+      <w:r>
+        <w:rPr>
+          <w:rFonts w:hint="default" w:ascii="Times New Roman" w:hAnsi="Times New Roman" w:eastAsia="SimSun" w:cs="Times New Roman"/>
+          <w:i w:val="0"/>
+          <w:iCs w:val="0"/>
+          <w:color w:val="333333"/>
+          <w:rtl w:val="0"/>
+          <w:lang w:val="en-US" w:eastAsia="zh-CN"/>
+        </w:rPr>
+        <w:t xml:space="preserve">Camera rotation unlimited in: Train Station walk </w:t>
+      </w:r>
+      <w:r>
+        <w:rPr>
+          <w:rFonts w:hint="eastAsia" w:ascii="Times New Roman" w:hAnsi="Times New Roman" w:eastAsia="SimSun" w:cs="Times New Roman"/>
+          <w:i w:val="0"/>
+          <w:iCs w:val="0"/>
+          <w:color w:val="333333"/>
+          <w:rtl w:val="0"/>
+          <w:lang w:val="en-US" w:eastAsia="zh-CN"/>
+        </w:rPr>
+        <w:t>in the intro and the leaving scene (outro)</w:t>
+      </w:r>
+    </w:p>
+    <w:p>
+      <w:pPr>
+        <w:rPr>
+          <w:rFonts w:hint="default" w:ascii="Times New Roman" w:hAnsi="Times New Roman" w:eastAsia="SimSun" w:cs="Times New Roman"/>
+          <w:i w:val="0"/>
+          <w:iCs w:val="0"/>
+          <w:color w:val="333333"/>
+          <w:rtl w:val="0"/>
+          <w:lang w:val="en-US" w:eastAsia="zh-CN"/>
+        </w:rPr>
+      </w:pPr>
+    </w:p>
+    <w:p>
+      <w:pPr>
+        <w:rPr>
+          <w:rFonts w:hint="default" w:ascii="Times New Roman" w:hAnsi="Times New Roman" w:eastAsia="SimSun" w:cs="Times New Roman"/>
+          <w:i w:val="0"/>
+          <w:iCs w:val="0"/>
+          <w:color w:val="333333"/>
+          <w:rtl w:val="0"/>
+          <w:lang w:val="en-US" w:eastAsia="zh-CN"/>
+        </w:rPr>
+      </w:pPr>
+      <w:r>
+        <w:rPr>
+          <w:rFonts w:hint="default" w:ascii="Times New Roman" w:hAnsi="Times New Roman" w:eastAsia="SimSun" w:cs="Times New Roman"/>
+          <w:i w:val="0"/>
+          <w:iCs w:val="0"/>
+          <w:color w:val="333333"/>
+          <w:rtl w:val="0"/>
+          <w:lang w:val="en-US" w:eastAsia="zh-CN"/>
+        </w:rPr>
+        <w:t>Walk with WASD in: Train station intro, Memory1, 2 and train station outro</w:t>
+      </w:r>
+    </w:p>
+    <w:p>
+      <w:pPr>
+        <w:rPr>
+          <w:rFonts w:hint="default" w:ascii="Times New Roman" w:hAnsi="Times New Roman" w:eastAsia="SimSun" w:cs="Times New Roman"/>
+          <w:i w:val="0"/>
+          <w:iCs w:val="0"/>
+          <w:color w:val="333333"/>
+          <w:rtl w:val="0"/>
+          <w:lang w:val="en-US" w:eastAsia="zh-CN"/>
+        </w:rPr>
+      </w:pPr>
+      <w:r>
+        <w:rPr>
+          <w:rFonts w:hint="eastAsia" w:ascii="Times New Roman" w:hAnsi="Times New Roman" w:eastAsia="SimSun" w:cs="Times New Roman"/>
+          <w:i w:val="0"/>
+          <w:iCs w:val="0"/>
+          <w:color w:val="333333"/>
+          <w:rtl w:val="0"/>
+          <w:lang w:val="en-US" w:eastAsia="zh-CN"/>
+        </w:rPr>
+        <w:t>Move by pressing SPACE in an increasing tempo in Memory 3 to follow the butterfly</w:t>
+      </w:r>
     </w:p>
     <w:p>
       <w:pPr>
@@ -1495,75 +1968,11 @@
         <w:keepLines w:val="0"/>
         <w:spacing w:before="0" w:after="0" w:line="408" w:lineRule="auto"/>
         <w:rPr>
-          <w:rFonts w:hint="default" w:eastAsia="SimSun"/>
+          <w:rFonts w:hint="default" w:ascii="Times New Roman" w:hAnsi="Times New Roman" w:eastAsia="SimSun" w:cs="Times New Roman"/>
           <w:b/>
           <w:color w:val="1A1A1A"/>
           <w:rtl w:val="0"/>
           <w:lang w:val="en-US" w:eastAsia="zh-CN"/>
-        </w:rPr>
-      </w:pPr>
-      <w:bookmarkStart w:id="9" w:name="_96onisu5p1fi" w:colFirst="0" w:colLast="0"/>
-      <w:bookmarkEnd w:id="9"/>
-      <w:bookmarkStart w:id="10" w:name="_xownjp1a4p0q" w:colFirst="0" w:colLast="0"/>
-      <w:bookmarkEnd w:id="10"/>
-      <w:r>
-        <w:rPr>
-          <w:rFonts w:hint="eastAsia" w:eastAsia="SimSun"/>
-          <w:b/>
-          <w:color w:val="1A1A1A"/>
-          <w:rtl w:val="0"/>
-          <w:lang w:val="en-US" w:eastAsia="zh-CN"/>
-        </w:rPr>
-        <w:t>6.</w:t>
-      </w:r>
-      <w:r>
-        <w:rPr>
-          <w:b/>
-          <w:color w:val="1A1A1A"/>
-          <w:rtl w:val="0"/>
-        </w:rPr>
-        <w:t xml:space="preserve"> </w:t>
-      </w:r>
-      <w:r>
-        <w:rPr>
-          <w:rFonts w:hint="eastAsia" w:eastAsia="SimSun"/>
-          <w:b/>
-          <w:color w:val="1A1A1A"/>
-          <w:rtl w:val="0"/>
-          <w:lang w:val="en-US" w:eastAsia="zh-CN"/>
-        </w:rPr>
-        <w:t>Game Flow</w:t>
-      </w:r>
-    </w:p>
-    <w:p>
-      <w:pPr>
-        <w:pStyle w:val="2"/>
-        <w:keepNext w:val="0"/>
-        <w:keepLines w:val="0"/>
-        <w:spacing w:before="0" w:after="0" w:line="408" w:lineRule="auto"/>
-        <w:rPr>
-          <w:b/>
-          <w:color w:val="2972F4"/>
-          <w:sz w:val="36"/>
-          <w:szCs w:val="36"/>
-          <w:rtl w:val="0"/>
-        </w:rPr>
-      </w:pPr>
-      <w:bookmarkStart w:id="11" w:name="_4ocn741yuoqf" w:colFirst="0" w:colLast="0"/>
-      <w:bookmarkEnd w:id="11"/>
-    </w:p>
-    <w:p>
-      <w:pPr>
-        <w:pStyle w:val="2"/>
-        <w:keepNext w:val="0"/>
-        <w:keepLines w:val="0"/>
-        <w:spacing w:before="0" w:after="0" w:line="408" w:lineRule="auto"/>
-        <w:rPr>
-          <w:b/>
-          <w:color w:val="2972F4"/>
-          <w:sz w:val="36"/>
-          <w:szCs w:val="36"/>
-          <w:rtl w:val="0"/>
         </w:rPr>
       </w:pPr>
     </w:p>
@@ -1574,7 +1983,7 @@
         <w:keepLines w:val="0"/>
         <w:spacing w:before="0" w:after="0" w:line="408" w:lineRule="auto"/>
         <w:rPr>
-          <w:rFonts w:hint="eastAsia" w:eastAsia="SimSun"/>
+          <w:rFonts w:hint="default" w:ascii="Times New Roman" w:hAnsi="Times New Roman" w:eastAsia="SimSun" w:cs="Times New Roman"/>
           <w:b/>
           <w:color w:val="1A1A1A"/>
           <w:rtl w:val="0"/>
@@ -1589,9 +1998,869 @@
         <w:keepLines w:val="0"/>
         <w:spacing w:before="0" w:after="0" w:line="408" w:lineRule="auto"/>
         <w:rPr>
-          <w:rFonts w:hint="eastAsia" w:eastAsia="SimSun"/>
+          <w:rFonts w:hint="default" w:ascii="Times New Roman" w:hAnsi="Times New Roman" w:eastAsia="SimSun" w:cs="Times New Roman"/>
           <w:b/>
           <w:color w:val="1A1A1A"/>
+          <w:rtl w:val="0"/>
+          <w:lang w:val="en-US" w:eastAsia="zh-CN"/>
+        </w:rPr>
+      </w:pPr>
+    </w:p>
+    <w:p>
+      <w:pPr>
+        <w:pStyle w:val="3"/>
+        <w:keepNext w:val="0"/>
+        <w:keepLines w:val="0"/>
+        <w:numPr>
+          <w:ilvl w:val="0"/>
+          <w:numId w:val="1"/>
+        </w:numPr>
+        <w:spacing w:before="0" w:after="0" w:line="408" w:lineRule="auto"/>
+        <w:rPr>
+          <w:rFonts w:hint="default" w:ascii="Times New Roman" w:hAnsi="Times New Roman" w:eastAsia="SimSun" w:cs="Times New Roman"/>
+          <w:b/>
+          <w:color w:val="1A1A1A"/>
+          <w:rtl w:val="0"/>
+          <w:lang w:val="en-US" w:eastAsia="zh-CN"/>
+        </w:rPr>
+      </w:pPr>
+      <w:r>
+        <w:rPr>
+          <w:rFonts w:hint="default" w:ascii="Times New Roman" w:hAnsi="Times New Roman" w:eastAsia="SimSun" w:cs="Times New Roman"/>
+          <w:b/>
+          <w:color w:val="1A1A1A"/>
+          <w:rtl w:val="0"/>
+          <w:lang w:val="en-US" w:eastAsia="zh-CN"/>
+        </w:rPr>
+        <w:t>Game Flow</w:t>
+      </w:r>
+    </w:p>
+    <w:p>
+      <w:pPr>
+        <w:numPr>
+          <w:numId w:val="0"/>
+        </w:numPr>
+        <w:rPr>
+          <w:rFonts w:hint="default" w:ascii="Times New Roman" w:hAnsi="Times New Roman" w:cs="Times New Roman"/>
+          <w:b/>
+          <w:bCs/>
+          <w:rtl w:val="0"/>
+          <w:lang w:val="en-US" w:eastAsia="zh-CN"/>
+        </w:rPr>
+      </w:pPr>
+      <w:r>
+        <w:rPr>
+          <w:rFonts w:hint="default" w:ascii="Times New Roman" w:hAnsi="Times New Roman" w:cs="Times New Roman"/>
+          <w:b/>
+          <w:bCs/>
+          <w:rtl w:val="0"/>
+          <w:lang w:val="en-US" w:eastAsia="zh-CN"/>
+        </w:rPr>
+        <w:t>Levels:</w:t>
+      </w:r>
+    </w:p>
+    <w:p>
+      <w:pPr>
+        <w:numPr>
+          <w:ilvl w:val="0"/>
+          <w:numId w:val="0"/>
+        </w:numPr>
+        <w:rPr>
+          <w:rFonts w:hint="default" w:ascii="Times New Roman" w:hAnsi="Times New Roman" w:cs="Times New Roman"/>
+          <w:rtl w:val="0"/>
+          <w:lang w:val="en-US" w:eastAsia="zh-CN"/>
+        </w:rPr>
+      </w:pPr>
+      <w:bookmarkStart w:id="10" w:name="_4ocn741yuoqf" w:colFirst="0" w:colLast="0"/>
+      <w:bookmarkEnd w:id="10"/>
+      <w:r>
+        <w:rPr>
+          <w:rFonts w:hint="default" w:ascii="Times New Roman" w:hAnsi="Times New Roman" w:cs="Times New Roman"/>
+          <w:rtl w:val="0"/>
+          <w:lang w:val="en-US" w:eastAsia="zh-CN"/>
+        </w:rPr>
+        <w:t>1. Train station intro  </w:t>
+      </w:r>
+    </w:p>
+    <w:p>
+      <w:pPr>
+        <w:numPr>
+          <w:ilvl w:val="0"/>
+          <w:numId w:val="0"/>
+        </w:numPr>
+        <w:rPr>
+          <w:rFonts w:hint="default" w:ascii="Times New Roman" w:hAnsi="Times New Roman" w:cs="Times New Roman"/>
+          <w:rtl w:val="0"/>
+          <w:lang w:val="en-US" w:eastAsia="zh-CN"/>
+        </w:rPr>
+      </w:pPr>
+      <w:r>
+        <w:rPr>
+          <w:rFonts w:hint="default" w:ascii="Times New Roman" w:hAnsi="Times New Roman" w:cs="Times New Roman"/>
+          <w:rtl w:val="0"/>
+          <w:lang w:val="en-US" w:eastAsia="zh-CN"/>
+        </w:rPr>
+        <w:t>2. Memory 1: Divergent road  </w:t>
+      </w:r>
+    </w:p>
+    <w:p>
+      <w:pPr>
+        <w:numPr>
+          <w:ilvl w:val="0"/>
+          <w:numId w:val="0"/>
+        </w:numPr>
+        <w:rPr>
+          <w:rFonts w:hint="default" w:ascii="Times New Roman" w:hAnsi="Times New Roman" w:cs="Times New Roman"/>
+          <w:rtl w:val="0"/>
+          <w:lang w:val="en-US" w:eastAsia="zh-CN"/>
+        </w:rPr>
+      </w:pPr>
+      <w:r>
+        <w:rPr>
+          <w:rFonts w:hint="default" w:ascii="Times New Roman" w:hAnsi="Times New Roman" w:cs="Times New Roman"/>
+          <w:rtl w:val="0"/>
+          <w:lang w:val="en-US" w:eastAsia="zh-CN"/>
+        </w:rPr>
+        <w:t>3. Memory 2: Head on Shoulder  </w:t>
+      </w:r>
+    </w:p>
+    <w:p>
+      <w:pPr>
+        <w:numPr>
+          <w:ilvl w:val="0"/>
+          <w:numId w:val="0"/>
+        </w:numPr>
+        <w:rPr>
+          <w:rFonts w:hint="default" w:ascii="Times New Roman" w:hAnsi="Times New Roman" w:cs="Times New Roman"/>
+          <w:rtl w:val="0"/>
+          <w:lang w:val="en-US" w:eastAsia="zh-CN"/>
+        </w:rPr>
+      </w:pPr>
+      <w:r>
+        <w:rPr>
+          <w:rFonts w:hint="default" w:ascii="Times New Roman" w:hAnsi="Times New Roman" w:cs="Times New Roman"/>
+          <w:rtl w:val="0"/>
+          <w:lang w:val="en-US" w:eastAsia="zh-CN"/>
+        </w:rPr>
+        <w:t>4. Memory 3: Chasing butterfly  </w:t>
+      </w:r>
+    </w:p>
+    <w:p>
+      <w:pPr>
+        <w:numPr>
+          <w:ilvl w:val="0"/>
+          <w:numId w:val="0"/>
+        </w:numPr>
+        <w:rPr>
+          <w:rFonts w:hint="default" w:ascii="Times New Roman" w:hAnsi="Times New Roman" w:cs="Times New Roman"/>
+          <w:rtl w:val="0"/>
+          <w:lang w:val="en-US" w:eastAsia="zh-CN"/>
+        </w:rPr>
+      </w:pPr>
+      <w:r>
+        <w:rPr>
+          <w:rFonts w:hint="default" w:ascii="Times New Roman" w:hAnsi="Times New Roman" w:cs="Times New Roman"/>
+          <w:rtl w:val="0"/>
+          <w:lang w:val="en-US" w:eastAsia="zh-CN"/>
+        </w:rPr>
+        <w:t>5. Outro: Leaving the station</w:t>
+      </w:r>
+    </w:p>
+    <w:p>
+      <w:pPr>
+        <w:numPr>
+          <w:ilvl w:val="0"/>
+          <w:numId w:val="0"/>
+        </w:numPr>
+        <w:rPr>
+          <w:rFonts w:hint="default" w:ascii="Times New Roman" w:hAnsi="Times New Roman" w:cs="Times New Roman"/>
+          <w:rtl w:val="0"/>
+          <w:lang w:val="en-US" w:eastAsia="zh-CN"/>
+        </w:rPr>
+      </w:pPr>
+    </w:p>
+    <w:p>
+      <w:pPr>
+        <w:numPr>
+          <w:ilvl w:val="0"/>
+          <w:numId w:val="0"/>
+        </w:numPr>
+        <w:rPr>
+          <w:rFonts w:hint="default" w:ascii="Times New Roman" w:hAnsi="Times New Roman" w:cs="Times New Roman"/>
+          <w:b/>
+          <w:bCs/>
+          <w:rtl w:val="0"/>
+          <w:lang w:val="en-US" w:eastAsia="zh-CN"/>
+        </w:rPr>
+      </w:pPr>
+      <w:r>
+        <w:rPr>
+          <w:rFonts w:hint="default" w:ascii="Times New Roman" w:hAnsi="Times New Roman" w:cs="Times New Roman"/>
+          <w:b/>
+          <w:bCs/>
+          <w:rtl w:val="0"/>
+          <w:lang w:val="en-US" w:eastAsia="zh-CN"/>
+        </w:rPr>
+        <w:t>Flow:</w:t>
+      </w:r>
+    </w:p>
+    <w:p>
+      <w:pPr>
+        <w:numPr>
+          <w:ilvl w:val="0"/>
+          <w:numId w:val="0"/>
+        </w:numPr>
+        <w:rPr>
+          <w:rFonts w:hint="default" w:ascii="Times New Roman" w:hAnsi="Times New Roman" w:cs="Times New Roman"/>
+          <w:b/>
+          <w:bCs/>
+          <w:rtl w:val="0"/>
+          <w:lang w:val="en-US" w:eastAsia="zh-CN"/>
+        </w:rPr>
+      </w:pPr>
+    </w:p>
+    <w:p>
+      <w:pPr>
+        <w:numPr>
+          <w:ilvl w:val="0"/>
+          <w:numId w:val="0"/>
+        </w:numPr>
+        <w:rPr>
+          <w:rFonts w:hint="eastAsia" w:ascii="Times New Roman" w:hAnsi="Times New Roman" w:cs="Times New Roman"/>
+          <w:b/>
+          <w:bCs/>
+          <w:rtl w:val="0"/>
+          <w:lang w:val="en-US" w:eastAsia="zh-CN"/>
+        </w:rPr>
+      </w:pPr>
+      <w:r>
+        <w:rPr>
+          <w:rFonts w:hint="eastAsia" w:ascii="Times New Roman" w:hAnsi="Times New Roman" w:cs="Times New Roman"/>
+          <w:b/>
+          <w:bCs/>
+          <w:rtl w:val="0"/>
+          <w:lang w:val="en-US" w:eastAsia="zh-CN"/>
+        </w:rPr>
+        <w:t>Level1: The train station intro:</w:t>
+      </w:r>
+    </w:p>
+    <w:p>
+      <w:pPr>
+        <w:numPr>
+          <w:ilvl w:val="0"/>
+          <w:numId w:val="0"/>
+        </w:numPr>
+        <w:rPr>
+          <w:rFonts w:hint="eastAsia" w:ascii="Times New Roman" w:hAnsi="Times New Roman" w:cs="Times New Roman"/>
+          <w:b/>
+          <w:bCs/>
+          <w:rtl w:val="0"/>
+          <w:lang w:val="en-US" w:eastAsia="zh-CN"/>
+        </w:rPr>
+      </w:pPr>
+    </w:p>
+    <w:p>
+      <w:pPr>
+        <w:numPr>
+          <w:ilvl w:val="0"/>
+          <w:numId w:val="0"/>
+        </w:numPr>
+        <w:rPr>
+          <w:rFonts w:hint="eastAsia" w:ascii="Times New Roman" w:hAnsi="Times New Roman" w:cs="Times New Roman"/>
+          <w:rtl w:val="0"/>
+          <w:lang w:val="en-US" w:eastAsia="zh-CN"/>
+        </w:rPr>
+      </w:pPr>
+      <w:r>
+        <w:rPr>
+          <w:rFonts w:hint="eastAsia" w:ascii="Times New Roman" w:hAnsi="Times New Roman" w:cs="Times New Roman"/>
+          <w:rtl w:val="0"/>
+          <w:lang w:val="en-US" w:eastAsia="zh-CN"/>
+        </w:rPr>
+        <w:t>The player starts at the bottom of a flight of stairs. They walk up, enter the platform between the tracks.</w:t>
+      </w:r>
+    </w:p>
+    <w:p>
+      <w:pPr>
+        <w:numPr>
+          <w:ilvl w:val="0"/>
+          <w:numId w:val="0"/>
+        </w:numPr>
+        <w:rPr>
+          <w:rFonts w:hint="eastAsia" w:ascii="Times New Roman" w:hAnsi="Times New Roman" w:cs="Times New Roman"/>
+          <w:rtl w:val="0"/>
+          <w:lang w:val="en-US" w:eastAsia="zh-CN"/>
+        </w:rPr>
+      </w:pPr>
+    </w:p>
+    <w:p>
+      <w:pPr>
+        <w:numPr>
+          <w:ilvl w:val="0"/>
+          <w:numId w:val="0"/>
+        </w:numPr>
+        <w:rPr>
+          <w:rFonts w:hint="eastAsia" w:ascii="Times New Roman" w:hAnsi="Times New Roman" w:cs="Times New Roman"/>
+          <w:rtl w:val="0"/>
+          <w:lang w:val="en-US" w:eastAsia="zh-CN"/>
+        </w:rPr>
+      </w:pPr>
+      <w:r>
+        <w:rPr>
+          <w:rFonts w:hint="eastAsia" w:ascii="Times New Roman" w:hAnsi="Times New Roman" w:cs="Times New Roman"/>
+          <w:rtl w:val="0"/>
+          <w:lang w:val="en-US" w:eastAsia="zh-CN"/>
+        </w:rPr>
+        <w:t>It</w:t>
+      </w:r>
+      <w:r>
+        <w:rPr>
+          <w:rFonts w:hint="default" w:ascii="Times New Roman" w:hAnsi="Times New Roman" w:cs="Times New Roman"/>
+          <w:rtl w:val="0"/>
+          <w:lang w:val="en-US" w:eastAsia="zh-CN"/>
+        </w:rPr>
+        <w:t>’</w:t>
+      </w:r>
+      <w:r>
+        <w:rPr>
+          <w:rFonts w:hint="eastAsia" w:ascii="Times New Roman" w:hAnsi="Times New Roman" w:cs="Times New Roman"/>
+          <w:rtl w:val="0"/>
+          <w:lang w:val="en-US" w:eastAsia="zh-CN"/>
+        </w:rPr>
+        <w:t xml:space="preserve">s a geometric station platform consisting of red, paper yellow, white black and harmonious colors. It feels like morning, when the station is covered in this heavy, shifting light pink and greyish steam. </w:t>
+      </w:r>
+    </w:p>
+    <w:p>
+      <w:pPr>
+        <w:numPr>
+          <w:ilvl w:val="0"/>
+          <w:numId w:val="0"/>
+        </w:numPr>
+        <w:rPr>
+          <w:rFonts w:hint="eastAsia" w:ascii="Times New Roman" w:hAnsi="Times New Roman" w:cs="Times New Roman"/>
+          <w:rtl w:val="0"/>
+          <w:lang w:val="en-US" w:eastAsia="zh-CN"/>
+        </w:rPr>
+      </w:pPr>
+    </w:p>
+    <w:p>
+      <w:pPr>
+        <w:numPr>
+          <w:ilvl w:val="0"/>
+          <w:numId w:val="0"/>
+        </w:numPr>
+        <w:rPr>
+          <w:rFonts w:hint="eastAsia" w:ascii="Times New Roman" w:hAnsi="Times New Roman" w:cs="Times New Roman"/>
+          <w:rtl w:val="0"/>
+          <w:lang w:val="en-US" w:eastAsia="zh-CN"/>
+        </w:rPr>
+      </w:pPr>
+      <w:r>
+        <w:rPr>
+          <w:rFonts w:hint="eastAsia" w:ascii="Times New Roman" w:hAnsi="Times New Roman" w:cs="Times New Roman"/>
+          <w:rtl w:val="0"/>
+          <w:lang w:val="en-US" w:eastAsia="zh-CN"/>
+        </w:rPr>
+        <w:t>The player goes near the column and the camera gets fixated, it zooms in to the train anchored on the track on the left hand side and stops at a curvy, geometric figure in a distance. She</w:t>
+      </w:r>
+      <w:r>
+        <w:rPr>
+          <w:rFonts w:hint="default" w:ascii="Times New Roman" w:hAnsi="Times New Roman" w:cs="Times New Roman"/>
+          <w:rtl w:val="0"/>
+          <w:lang w:val="en-US" w:eastAsia="zh-CN"/>
+        </w:rPr>
+        <w:t>’</w:t>
+      </w:r>
+      <w:r>
+        <w:rPr>
+          <w:rFonts w:hint="eastAsia" w:ascii="Times New Roman" w:hAnsi="Times New Roman" w:cs="Times New Roman"/>
+          <w:rtl w:val="0"/>
+          <w:lang w:val="en-US" w:eastAsia="zh-CN"/>
+        </w:rPr>
+        <w:t>s close to the train</w:t>
+      </w:r>
+      <w:r>
+        <w:rPr>
+          <w:rFonts w:hint="default" w:ascii="Times New Roman" w:hAnsi="Times New Roman" w:cs="Times New Roman"/>
+          <w:rtl w:val="0"/>
+          <w:lang w:val="en-US" w:eastAsia="zh-CN"/>
+        </w:rPr>
+        <w:t>’</w:t>
+      </w:r>
+      <w:r>
+        <w:rPr>
+          <w:rFonts w:hint="eastAsia" w:ascii="Times New Roman" w:hAnsi="Times New Roman" w:cs="Times New Roman"/>
+          <w:rtl w:val="0"/>
+          <w:lang w:val="en-US" w:eastAsia="zh-CN"/>
+        </w:rPr>
+        <w:t xml:space="preserve">s door and is about to board. </w:t>
+      </w:r>
+    </w:p>
+    <w:p>
+      <w:pPr>
+        <w:numPr>
+          <w:ilvl w:val="0"/>
+          <w:numId w:val="0"/>
+        </w:numPr>
+        <w:rPr>
+          <w:rFonts w:hint="eastAsia" w:ascii="Times New Roman" w:hAnsi="Times New Roman" w:cs="Times New Roman"/>
+          <w:rtl w:val="0"/>
+          <w:lang w:val="en-US" w:eastAsia="zh-CN"/>
+        </w:rPr>
+      </w:pPr>
+    </w:p>
+    <w:p>
+      <w:pPr>
+        <w:numPr>
+          <w:ilvl w:val="0"/>
+          <w:numId w:val="0"/>
+        </w:numPr>
+        <w:rPr>
+          <w:rFonts w:hint="eastAsia" w:ascii="Times New Roman" w:hAnsi="Times New Roman" w:cs="Times New Roman"/>
+          <w:rtl w:val="0"/>
+          <w:lang w:val="en-US" w:eastAsia="zh-CN"/>
+        </w:rPr>
+      </w:pPr>
+      <w:r>
+        <w:rPr>
+          <w:rFonts w:hint="eastAsia" w:ascii="Times New Roman" w:hAnsi="Times New Roman" w:cs="Times New Roman"/>
+          <w:rtl w:val="0"/>
+          <w:lang w:val="en-US" w:eastAsia="zh-CN"/>
+        </w:rPr>
+        <w:t>The train blew, and the player</w:t>
+      </w:r>
+      <w:r>
+        <w:rPr>
+          <w:rFonts w:hint="default" w:ascii="Times New Roman" w:hAnsi="Times New Roman" w:cs="Times New Roman"/>
+          <w:rtl w:val="0"/>
+          <w:lang w:val="en-US" w:eastAsia="zh-CN"/>
+        </w:rPr>
+        <w:t>’</w:t>
+      </w:r>
+      <w:r>
+        <w:rPr>
+          <w:rFonts w:hint="eastAsia" w:ascii="Times New Roman" w:hAnsi="Times New Roman" w:cs="Times New Roman"/>
+          <w:rtl w:val="0"/>
+          <w:lang w:val="en-US" w:eastAsia="zh-CN"/>
+        </w:rPr>
+        <w:t xml:space="preserve">s right hand uncontrollably raised into the camera, trying to say some last words before the figure boards. The ambience stops, leaving only a slowed theme playing in the background. The player enters the moment. </w:t>
+      </w:r>
+    </w:p>
+    <w:p>
+      <w:pPr>
+        <w:numPr>
+          <w:ilvl w:val="0"/>
+          <w:numId w:val="0"/>
+        </w:numPr>
+        <w:rPr>
+          <w:rFonts w:hint="eastAsia" w:ascii="Times New Roman" w:hAnsi="Times New Roman" w:cs="Times New Roman"/>
+          <w:rtl w:val="0"/>
+          <w:lang w:val="en-US" w:eastAsia="zh-CN"/>
+        </w:rPr>
+      </w:pPr>
+    </w:p>
+    <w:p>
+      <w:pPr>
+        <w:numPr>
+          <w:ilvl w:val="0"/>
+          <w:numId w:val="0"/>
+        </w:numPr>
+        <w:rPr>
+          <w:rFonts w:hint="eastAsia" w:ascii="Times New Roman" w:hAnsi="Times New Roman" w:cs="Times New Roman"/>
+          <w:rtl w:val="0"/>
+          <w:lang w:val="en-US" w:eastAsia="zh-CN"/>
+        </w:rPr>
+      </w:pPr>
+      <w:r>
+        <w:rPr>
+          <w:rFonts w:hint="eastAsia" w:ascii="Times New Roman" w:hAnsi="Times New Roman" w:cs="Times New Roman"/>
+          <w:rtl w:val="0"/>
+          <w:lang w:val="en-US" w:eastAsia="zh-CN"/>
+        </w:rPr>
+        <w:t>Title card 1:</w:t>
+      </w:r>
+    </w:p>
+    <w:p>
+      <w:pPr>
+        <w:numPr>
+          <w:ilvl w:val="0"/>
+          <w:numId w:val="0"/>
+        </w:numPr>
+        <w:rPr>
+          <w:rFonts w:hint="default" w:ascii="Times New Roman" w:hAnsi="Times New Roman" w:cs="Times New Roman"/>
+          <w:rtl w:val="0"/>
+          <w:lang w:val="en-US" w:eastAsia="zh-CN"/>
+        </w:rPr>
+      </w:pPr>
+      <w:r>
+        <w:rPr>
+          <w:rFonts w:hint="eastAsia" w:ascii="Times New Roman" w:hAnsi="Times New Roman" w:cs="Times New Roman"/>
+          <w:rtl w:val="0"/>
+          <w:lang w:val="en-US" w:eastAsia="zh-CN"/>
+        </w:rPr>
+        <w:t>I raised my hand.</w:t>
+      </w:r>
+    </w:p>
+    <w:p>
+      <w:pPr>
+        <w:numPr>
+          <w:ilvl w:val="0"/>
+          <w:numId w:val="0"/>
+        </w:numPr>
+        <w:rPr>
+          <w:rFonts w:hint="default" w:ascii="Times New Roman" w:hAnsi="Times New Roman" w:cs="Times New Roman"/>
+          <w:rtl w:val="0"/>
+          <w:lang w:val="en-US" w:eastAsia="zh-CN"/>
+        </w:rPr>
+      </w:pPr>
+      <w:bookmarkStart w:id="15" w:name="_GoBack"/>
+      <w:r>
+        <w:rPr>
+          <w:rFonts w:hint="default" w:ascii="Times New Roman" w:hAnsi="Times New Roman" w:cs="Times New Roman"/>
+          <w:rtl w:val="0"/>
+          <w:lang w:val="en-US" w:eastAsia="zh-CN"/>
+        </w:rPr>
+        <w:t>“</w:t>
+      </w:r>
+      <w:r>
+        <w:rPr>
+          <w:rFonts w:hint="eastAsia" w:ascii="Times New Roman" w:hAnsi="Times New Roman" w:cs="Times New Roman"/>
+          <w:rtl w:val="0"/>
+          <w:lang w:val="en-US" w:eastAsia="zh-CN"/>
+        </w:rPr>
+        <w:t xml:space="preserve"> Wait</w:t>
+      </w:r>
+      <w:r>
+        <w:rPr>
+          <w:rFonts w:hint="default" w:ascii="Times New Roman" w:hAnsi="Times New Roman" w:cs="Times New Roman"/>
+          <w:rtl w:val="0"/>
+          <w:lang w:val="en-US" w:eastAsia="zh-CN"/>
+        </w:rPr>
+        <w:t>”</w:t>
+      </w:r>
+    </w:p>
+    <w:bookmarkEnd w:id="15"/>
+    <w:p>
+      <w:pPr>
+        <w:numPr>
+          <w:ilvl w:val="0"/>
+          <w:numId w:val="0"/>
+        </w:numPr>
+        <w:rPr>
+          <w:rFonts w:hint="default" w:ascii="Times New Roman" w:hAnsi="Times New Roman" w:cs="Times New Roman"/>
+          <w:rtl w:val="0"/>
+          <w:lang w:val="en-US" w:eastAsia="zh-CN"/>
+        </w:rPr>
+      </w:pPr>
+    </w:p>
+    <w:p>
+      <w:pPr>
+        <w:numPr>
+          <w:ilvl w:val="0"/>
+          <w:numId w:val="0"/>
+        </w:numPr>
+        <w:rPr>
+          <w:rFonts w:hint="default" w:ascii="Times New Roman" w:hAnsi="Times New Roman" w:cs="Times New Roman"/>
+          <w:rtl w:val="0"/>
+          <w:lang w:val="en-US" w:eastAsia="zh-CN"/>
+        </w:rPr>
+      </w:pPr>
+      <w:r>
+        <w:rPr>
+          <w:rFonts w:hint="eastAsia" w:ascii="Times New Roman" w:hAnsi="Times New Roman" w:cs="Times New Roman"/>
+          <w:rtl w:val="0"/>
+          <w:lang w:val="en-US" w:eastAsia="zh-CN"/>
+        </w:rPr>
+        <w:t>Title card 2:</w:t>
+      </w:r>
+    </w:p>
+    <w:p>
+      <w:pPr>
+        <w:numPr>
+          <w:ilvl w:val="0"/>
+          <w:numId w:val="0"/>
+        </w:numPr>
+        <w:rPr>
+          <w:rFonts w:hint="default" w:ascii="Times New Roman" w:hAnsi="Times New Roman" w:cs="Times New Roman"/>
+          <w:rtl w:val="0"/>
+          <w:lang w:val="en-US" w:eastAsia="zh-CN"/>
+        </w:rPr>
+      </w:pPr>
+      <w:r>
+        <w:rPr>
+          <w:rFonts w:hint="default" w:ascii="Times New Roman" w:hAnsi="Times New Roman" w:cs="Times New Roman"/>
+          <w:rtl w:val="0"/>
+          <w:lang w:val="en-US" w:eastAsia="zh-CN"/>
+        </w:rPr>
+        <w:t>“</w:t>
+      </w:r>
+      <w:r>
+        <w:rPr>
+          <w:rFonts w:hint="eastAsia" w:ascii="Times New Roman" w:hAnsi="Times New Roman" w:cs="Times New Roman"/>
+          <w:rtl w:val="0"/>
+          <w:lang w:val="en-US" w:eastAsia="zh-CN"/>
+        </w:rPr>
+        <w:t>Why don</w:t>
+      </w:r>
+      <w:r>
+        <w:rPr>
+          <w:rFonts w:hint="default" w:ascii="Times New Roman" w:hAnsi="Times New Roman" w:cs="Times New Roman"/>
+          <w:rtl w:val="0"/>
+          <w:lang w:val="en-US" w:eastAsia="zh-CN"/>
+        </w:rPr>
+        <w:t>’</w:t>
+      </w:r>
+      <w:r>
+        <w:rPr>
+          <w:rFonts w:hint="eastAsia" w:ascii="Times New Roman" w:hAnsi="Times New Roman" w:cs="Times New Roman"/>
+          <w:rtl w:val="0"/>
+          <w:lang w:val="en-US" w:eastAsia="zh-CN"/>
+        </w:rPr>
+        <w:t>t you come with me</w:t>
+      </w:r>
+      <w:r>
+        <w:rPr>
+          <w:rFonts w:hint="default" w:ascii="Times New Roman" w:hAnsi="Times New Roman" w:cs="Times New Roman"/>
+          <w:rtl w:val="0"/>
+          <w:lang w:val="en-US" w:eastAsia="zh-CN"/>
+        </w:rPr>
+        <w:t>”</w:t>
+      </w:r>
+    </w:p>
+    <w:p>
+      <w:pPr>
+        <w:numPr>
+          <w:ilvl w:val="0"/>
+          <w:numId w:val="0"/>
+        </w:numPr>
+        <w:rPr>
+          <w:rFonts w:hint="default" w:ascii="Times New Roman" w:hAnsi="Times New Roman" w:cs="Times New Roman"/>
+          <w:rtl w:val="0"/>
+          <w:lang w:val="en-US" w:eastAsia="zh-CN"/>
+        </w:rPr>
+      </w:pPr>
+      <w:r>
+        <w:rPr>
+          <w:rFonts w:hint="eastAsia" w:ascii="Times New Roman" w:hAnsi="Times New Roman" w:cs="Times New Roman"/>
+          <w:rtl w:val="0"/>
+          <w:lang w:val="en-US" w:eastAsia="zh-CN"/>
+        </w:rPr>
+        <w:t>She said.</w:t>
+      </w:r>
+    </w:p>
+    <w:p>
+      <w:pPr>
+        <w:numPr>
+          <w:ilvl w:val="0"/>
+          <w:numId w:val="0"/>
+        </w:numPr>
+        <w:rPr>
+          <w:rFonts w:hint="default" w:ascii="Times New Roman" w:hAnsi="Times New Roman" w:cs="Times New Roman"/>
+          <w:rtl w:val="0"/>
+          <w:lang w:val="en-US" w:eastAsia="zh-CN"/>
+        </w:rPr>
+      </w:pPr>
+    </w:p>
+    <w:p>
+      <w:pPr>
+        <w:numPr>
+          <w:ilvl w:val="0"/>
+          <w:numId w:val="0"/>
+        </w:numPr>
+        <w:rPr>
+          <w:rFonts w:hint="default" w:ascii="Times New Roman" w:hAnsi="Times New Roman" w:cs="Times New Roman"/>
+          <w:rtl w:val="0"/>
+          <w:lang w:val="en-US" w:eastAsia="zh-CN"/>
+        </w:rPr>
+      </w:pPr>
+      <w:r>
+        <w:rPr>
+          <w:rFonts w:hint="eastAsia" w:ascii="Times New Roman" w:hAnsi="Times New Roman" w:cs="Times New Roman"/>
+          <w:rtl w:val="0"/>
+          <w:lang w:val="en-US" w:eastAsia="zh-CN"/>
+        </w:rPr>
+        <w:t>Title card 3:</w:t>
+      </w:r>
+    </w:p>
+    <w:p>
+      <w:pPr>
+        <w:numPr>
+          <w:ilvl w:val="0"/>
+          <w:numId w:val="0"/>
+        </w:numPr>
+        <w:rPr>
+          <w:rFonts w:hint="default" w:ascii="Times New Roman" w:hAnsi="Times New Roman" w:cs="Times New Roman"/>
+          <w:rtl w:val="0"/>
+          <w:lang w:val="en-US" w:eastAsia="zh-CN"/>
+        </w:rPr>
+      </w:pPr>
+      <w:r>
+        <w:rPr>
+          <w:rFonts w:hint="default" w:ascii="Times New Roman" w:hAnsi="Times New Roman" w:cs="Times New Roman"/>
+          <w:rtl w:val="0"/>
+          <w:lang w:val="en-US" w:eastAsia="zh-CN"/>
+        </w:rPr>
+        <w:t>“</w:t>
+      </w:r>
+      <w:r>
+        <w:rPr>
+          <w:rFonts w:hint="eastAsia" w:ascii="Times New Roman" w:hAnsi="Times New Roman" w:cs="Times New Roman"/>
+          <w:rtl w:val="0"/>
+          <w:lang w:val="en-US" w:eastAsia="zh-CN"/>
+        </w:rPr>
+        <w:t xml:space="preserve"> I don</w:t>
+      </w:r>
+      <w:r>
+        <w:rPr>
+          <w:rFonts w:hint="default" w:ascii="Times New Roman" w:hAnsi="Times New Roman" w:cs="Times New Roman"/>
+          <w:rtl w:val="0"/>
+          <w:lang w:val="en-US" w:eastAsia="zh-CN"/>
+        </w:rPr>
+        <w:t>’</w:t>
+      </w:r>
+      <w:r>
+        <w:rPr>
+          <w:rFonts w:hint="eastAsia" w:ascii="Times New Roman" w:hAnsi="Times New Roman" w:cs="Times New Roman"/>
+          <w:rtl w:val="0"/>
+          <w:lang w:val="en-US" w:eastAsia="zh-CN"/>
+        </w:rPr>
+        <w:t>t have the ticket</w:t>
+      </w:r>
+      <w:r>
+        <w:rPr>
+          <w:rFonts w:hint="default" w:ascii="Times New Roman" w:hAnsi="Times New Roman" w:cs="Times New Roman"/>
+          <w:rtl w:val="0"/>
+          <w:lang w:val="en-US" w:eastAsia="zh-CN"/>
+        </w:rPr>
+        <w:t>”</w:t>
+      </w:r>
+      <w:r>
+        <w:rPr>
+          <w:rFonts w:hint="eastAsia" w:ascii="Times New Roman" w:hAnsi="Times New Roman" w:cs="Times New Roman"/>
+          <w:rtl w:val="0"/>
+          <w:lang w:val="en-US" w:eastAsia="zh-CN"/>
+        </w:rPr>
+        <w:t xml:space="preserve"> </w:t>
+      </w:r>
+    </w:p>
+    <w:p>
+      <w:pPr>
+        <w:numPr>
+          <w:ilvl w:val="0"/>
+          <w:numId w:val="0"/>
+        </w:numPr>
+        <w:rPr>
+          <w:rFonts w:hint="eastAsia" w:ascii="Times New Roman" w:hAnsi="Times New Roman" w:cs="Times New Roman"/>
+          <w:rtl w:val="0"/>
+          <w:lang w:val="en-US" w:eastAsia="zh-CN"/>
+        </w:rPr>
+      </w:pPr>
+      <w:r>
+        <w:rPr>
+          <w:rFonts w:hint="eastAsia" w:ascii="Times New Roman" w:hAnsi="Times New Roman" w:cs="Times New Roman"/>
+          <w:rtl w:val="0"/>
+          <w:lang w:val="en-US" w:eastAsia="zh-CN"/>
+        </w:rPr>
+        <w:t>I check my collection once more</w:t>
+      </w:r>
+    </w:p>
+    <w:p>
+      <w:pPr>
+        <w:numPr>
+          <w:ilvl w:val="0"/>
+          <w:numId w:val="0"/>
+        </w:numPr>
+        <w:rPr>
+          <w:rFonts w:hint="eastAsia" w:ascii="Times New Roman" w:hAnsi="Times New Roman" w:cs="Times New Roman"/>
+          <w:rtl w:val="0"/>
+          <w:lang w:val="en-US" w:eastAsia="zh-CN"/>
+        </w:rPr>
+      </w:pPr>
+    </w:p>
+    <w:p>
+      <w:pPr>
+        <w:numPr>
+          <w:ilvl w:val="0"/>
+          <w:numId w:val="0"/>
+        </w:numPr>
+        <w:rPr>
+          <w:rFonts w:hint="default" w:ascii="Times New Roman" w:hAnsi="Times New Roman" w:cs="Times New Roman"/>
+          <w:rtl w:val="0"/>
+          <w:lang w:val="en-US" w:eastAsia="zh-CN"/>
+        </w:rPr>
+      </w:pPr>
+      <w:r>
+        <w:rPr>
+          <w:rFonts w:hint="eastAsia" w:ascii="Times New Roman" w:hAnsi="Times New Roman" w:cs="Times New Roman"/>
+          <w:rtl w:val="0"/>
+          <w:lang w:val="en-US" w:eastAsia="zh-CN"/>
+        </w:rPr>
+        <w:t>(Back to 3D)</w:t>
+      </w:r>
+    </w:p>
+    <w:p>
+      <w:pPr>
+        <w:numPr>
+          <w:ilvl w:val="0"/>
+          <w:numId w:val="0"/>
+        </w:numPr>
+        <w:rPr>
+          <w:rFonts w:hint="eastAsia" w:ascii="Times New Roman" w:hAnsi="Times New Roman" w:cs="Times New Roman"/>
+          <w:rtl w:val="0"/>
+          <w:lang w:val="en-US" w:eastAsia="zh-CN"/>
+        </w:rPr>
+      </w:pPr>
+      <w:r>
+        <w:rPr>
+          <w:rFonts w:hint="eastAsia" w:ascii="Times New Roman" w:hAnsi="Times New Roman" w:cs="Times New Roman"/>
+          <w:rtl w:val="0"/>
+          <w:lang w:val="en-US" w:eastAsia="zh-CN"/>
+        </w:rPr>
+        <w:t>Now a ticket collection book showed up from the bottom left corner. It is opened with both pages filled with slots of unusable tickets.</w:t>
+      </w:r>
+    </w:p>
+    <w:p>
+      <w:pPr>
+        <w:numPr>
+          <w:ilvl w:val="0"/>
+          <w:numId w:val="0"/>
+        </w:numPr>
+        <w:rPr>
+          <w:rFonts w:hint="eastAsia" w:ascii="Times New Roman" w:hAnsi="Times New Roman" w:cs="Times New Roman"/>
+          <w:rtl w:val="0"/>
+          <w:lang w:val="en-US" w:eastAsia="zh-CN"/>
+        </w:rPr>
+      </w:pPr>
+    </w:p>
+    <w:p>
+      <w:pPr>
+        <w:numPr>
+          <w:ilvl w:val="0"/>
+          <w:numId w:val="0"/>
+        </w:numPr>
+        <w:rPr>
+          <w:rFonts w:hint="default" w:ascii="Times New Roman" w:hAnsi="Times New Roman" w:cs="Times New Roman"/>
+          <w:rtl w:val="0"/>
+          <w:lang w:val="en-US" w:eastAsia="zh-CN"/>
+        </w:rPr>
+      </w:pPr>
+      <w:r>
+        <w:rPr>
+          <w:rFonts w:hint="eastAsia" w:ascii="Times New Roman" w:hAnsi="Times New Roman" w:cs="Times New Roman"/>
+          <w:rtl w:val="0"/>
+          <w:lang w:val="en-US" w:eastAsia="zh-CN"/>
+        </w:rPr>
+        <w:t>They can click on every ticket, which shows a 2D display of a ticket whose information is not printed completely. When they click on the empty slots in the book, the player enters Memory 1 with humming, vibrating transition sound.</w:t>
+      </w:r>
+    </w:p>
+    <w:p>
+      <w:pPr>
+        <w:numPr>
+          <w:ilvl w:val="0"/>
+          <w:numId w:val="0"/>
+        </w:numPr>
+        <w:rPr>
+          <w:rFonts w:hint="default" w:ascii="Times New Roman" w:hAnsi="Times New Roman" w:cs="Times New Roman"/>
           <w:rtl w:val="0"/>
           <w:lang w:val="en-US" w:eastAsia="zh-CN"/>
         </w:rPr>
@@ -1604,7 +2873,7 @@
         <w:keepLines w:val="0"/>
         <w:spacing w:before="0" w:after="0" w:line="408" w:lineRule="auto"/>
         <w:rPr>
-          <w:rFonts w:hint="eastAsia" w:eastAsia="SimSun"/>
+          <w:rFonts w:hint="default" w:ascii="Times New Roman" w:hAnsi="Times New Roman" w:eastAsia="SimSun" w:cs="Times New Roman"/>
           <w:b/>
           <w:color w:val="1A1A1A"/>
           <w:rtl w:val="0"/>
@@ -1619,7 +2888,7 @@
         <w:keepLines w:val="0"/>
         <w:spacing w:before="0" w:after="0" w:line="408" w:lineRule="auto"/>
         <w:rPr>
-          <w:rFonts w:hint="eastAsia" w:eastAsia="SimSun"/>
+          <w:rFonts w:hint="default" w:ascii="Times New Roman" w:hAnsi="Times New Roman" w:eastAsia="SimSun" w:cs="Times New Roman"/>
           <w:b/>
           <w:color w:val="1A1A1A"/>
           <w:rtl w:val="0"/>
@@ -1634,7 +2903,7 @@
         <w:keepLines w:val="0"/>
         <w:spacing w:before="0" w:after="0" w:line="408" w:lineRule="auto"/>
         <w:rPr>
-          <w:rFonts w:hint="eastAsia" w:eastAsia="SimSun"/>
+          <w:rFonts w:hint="default" w:ascii="Times New Roman" w:hAnsi="Times New Roman" w:eastAsia="SimSun" w:cs="Times New Roman"/>
           <w:b/>
           <w:color w:val="1A1A1A"/>
           <w:rtl w:val="0"/>
@@ -1649,59 +2918,53 @@
         <w:keepLines w:val="0"/>
         <w:spacing w:before="0" w:after="0" w:line="408" w:lineRule="auto"/>
         <w:rPr>
-          <w:rFonts w:hint="default" w:eastAsia="SimSun"/>
+          <w:rFonts w:hint="default" w:ascii="Times New Roman" w:hAnsi="Times New Roman" w:eastAsia="SimSun" w:cs="Times New Roman"/>
           <w:b/>
           <w:color w:val="1A1A1A"/>
           <w:rtl w:val="0"/>
           <w:lang w:val="en-US" w:eastAsia="zh-CN"/>
         </w:rPr>
       </w:pPr>
-      <w:r>
-        <w:rPr>
-          <w:rFonts w:hint="eastAsia" w:eastAsia="SimSun"/>
+    </w:p>
+    <w:p>
+      <w:pPr>
+        <w:pStyle w:val="3"/>
+        <w:keepNext w:val="0"/>
+        <w:keepLines w:val="0"/>
+        <w:spacing w:before="0" w:after="0" w:line="408" w:lineRule="auto"/>
+        <w:rPr>
+          <w:rFonts w:hint="default" w:ascii="Times New Roman" w:hAnsi="Times New Roman" w:eastAsia="SimSun" w:cs="Times New Roman"/>
           <w:b/>
           <w:color w:val="1A1A1A"/>
           <w:rtl w:val="0"/>
           <w:lang w:val="en-US" w:eastAsia="zh-CN"/>
         </w:rPr>
+      </w:pPr>
+      <w:r>
+        <w:rPr>
+          <w:rFonts w:hint="default" w:ascii="Times New Roman" w:hAnsi="Times New Roman" w:eastAsia="SimSun" w:cs="Times New Roman"/>
+          <w:b/>
+          <w:color w:val="1A1A1A"/>
+          <w:rtl w:val="0"/>
+          <w:lang w:val="en-US" w:eastAsia="zh-CN"/>
+        </w:rPr>
         <w:t xml:space="preserve">7. Artist / Designer Statement </w:t>
       </w:r>
     </w:p>
     <w:p>
       <w:pPr>
         <w:rPr>
-          <w:rFonts w:hint="default" w:ascii="Calibri" w:hAnsi="Calibri" w:eastAsia="Calibri" w:cs="Calibri"/>
-          <w:sz w:val="21"/>
-          <w:szCs w:val="21"/>
-          <w:rtl w:val="0"/>
-          <w:lang w:val="en-US" w:eastAsia="zh-CN"/>
-        </w:rPr>
-      </w:pPr>
-      <w:bookmarkStart w:id="12" w:name="_9ruur3p2rdhu" w:colFirst="0" w:colLast="0"/>
+          <w:rFonts w:hint="default" w:ascii="Calibri" w:hAnsi="Calibri" w:eastAsia="SimSun" w:cs="Calibri"/>
+          <w:color w:val="333333"/>
+          <w:lang w:val="en-US" w:eastAsia="zh-CN"/>
+        </w:rPr>
+      </w:pPr>
+      <w:bookmarkStart w:id="11" w:name="_9ruur3p2rdhu" w:colFirst="0" w:colLast="0"/>
+      <w:bookmarkEnd w:id="11"/>
+      <w:bookmarkStart w:id="12" w:name="_sf32qdz7j93u" w:colFirst="0" w:colLast="0"/>
       <w:bookmarkEnd w:id="12"/>
-      <w:bookmarkStart w:id="13" w:name="_sf32qdz7j93u" w:colFirst="0" w:colLast="0"/>
+      <w:bookmarkStart w:id="13" w:name="_evxb5sofjeqs" w:colFirst="0" w:colLast="0"/>
       <w:bookmarkEnd w:id="13"/>
-      <w:r>
-        <w:rPr>
-          <w:rFonts w:hint="eastAsia" w:ascii="Calibri" w:hAnsi="Calibri" w:eastAsia="Calibri" w:cs="Calibri"/>
-          <w:sz w:val="21"/>
-          <w:szCs w:val="21"/>
-          <w:rtl w:val="0"/>
-          <w:lang w:val="en-US" w:eastAsia="zh-CN"/>
-        </w:rPr>
-        <w:t xml:space="preserve"> </w:t>
-      </w:r>
-    </w:p>
-    <w:p>
-      <w:pPr>
-        <w:spacing w:before="60" w:after="60" w:line="312" w:lineRule="auto"/>
-        <w:rPr>
-          <w:rFonts w:ascii="Calibri" w:hAnsi="Calibri" w:eastAsia="Calibri" w:cs="Calibri"/>
-          <w:color w:val="333333"/>
-        </w:rPr>
-      </w:pPr>
-      <w:bookmarkStart w:id="14" w:name="_evxb5sofjeqs" w:colFirst="0" w:colLast="0"/>
-      <w:bookmarkEnd w:id="14"/>
     </w:p>
     <w:p>
       <w:pPr>
@@ -1742,8 +3005,8 @@
           <w:color w:val="333333"/>
         </w:rPr>
       </w:pPr>
-      <w:bookmarkStart w:id="15" w:name="_i6r7jg2p52bp" w:colFirst="0" w:colLast="0"/>
-      <w:bookmarkEnd w:id="15"/>
+      <w:bookmarkStart w:id="14" w:name="_i6r7jg2p52bp" w:colFirst="0" w:colLast="0"/>
+      <w:bookmarkEnd w:id="14"/>
     </w:p>
     <w:sectPr>
       <w:pgSz w:w="12240" w:h="15840"/>
@@ -1805,12 +3068,32 @@
 </w:footnotes>
 </file>
 
+<file path=word/numbering.xml><?xml version="1.0" encoding="utf-8"?>
+<w:numbering xmlns:wpc="http://schemas.microsoft.com/office/word/2010/wordprocessingCanvas" xmlns:mc="http://schemas.openxmlformats.org/markup-compatibility/2006" xmlns:o="urn:schemas-microsoft-com:office:office" xmlns:r="http://schemas.openxmlformats.org/officeDocument/2006/relationships" xmlns:m="http://schemas.openxmlformats.org/officeDocument/2006/math" xmlns:v="urn:schemas-microsoft-com:vml" xmlns:wp14="http://schemas.microsoft.com/office/word/2010/wordprocessingDrawing" xmlns:wp="http://schemas.openxmlformats.org/drawingml/2006/wordprocessingDrawing" xmlns:w10="urn:schemas-microsoft-com:office:word" xmlns:w="http://schemas.openxmlformats.org/wordprocessingml/2006/main" xmlns:w14="http://schemas.microsoft.com/office/word/2010/wordml" xmlns:wpg="http://schemas.microsoft.com/office/word/2010/wordprocessingGroup" xmlns:wpi="http://schemas.microsoft.com/office/word/2010/wordprocessingInk" xmlns:wne="http://schemas.microsoft.com/office/word/2006/wordml" xmlns:wps="http://schemas.microsoft.com/office/word/2010/wordprocessingShape" xmlns:wpsCustomData="http://www.wps.cn/officeDocument/2013/wpsCustomData" mc:Ignorable="w14 wp14">
+  <w:abstractNum w:abstractNumId="0">
+    <w:nsid w:val="CADE5995"/>
+    <w:multiLevelType w:val="singleLevel"/>
+    <w:tmpl w:val="CADE5995"/>
+    <w:lvl w:ilvl="0" w:tentative="0">
+      <w:start w:val="6"/>
+      <w:numFmt w:val="decimal"/>
+      <w:suff w:val="space"/>
+      <w:lvlText w:val="%1."/>
+      <w:lvlJc w:val="left"/>
+    </w:lvl>
+  </w:abstractNum>
+  <w:num w:numId="1">
+    <w:abstractNumId w:val="0"/>
+  </w:num>
+</w:numbering>
+</file>
+
 <file path=word/styles.xml><?xml version="1.0" encoding="utf-8"?>
 <w:styles xmlns:mc="http://schemas.openxmlformats.org/markup-compatibility/2006" xmlns:o="urn:schemas-microsoft-com:office:office" xmlns:r="http://schemas.openxmlformats.org/officeDocument/2006/relationships" xmlns:m="http://schemas.openxmlformats.org/officeDocument/2006/math" xmlns:v="urn:schemas-microsoft-com:vml" xmlns:w="http://schemas.openxmlformats.org/wordprocessingml/2006/main" xmlns:w14="http://schemas.microsoft.com/office/word/2010/wordml" xmlns:w10="urn:schemas-microsoft-com:office:word" xmlns:sl="http://schemas.openxmlformats.org/schemaLibrary/2006/main" xmlns:wpsCustomData="http://www.wps.cn/officeDocument/2013/wpsCustomData" mc:Ignorable="w14">
   <w:docDefaults>
     <w:rPrDefault>
       <w:rPr>
-        <w:rFonts w:ascii="Arial" w:hAnsi="Arial" w:eastAsia="Arial" w:cs="Arial"/>
+        <w:rFonts w:ascii="Times New Roman" w:hAnsi="Times New Roman" w:eastAsia="SimSun" w:cs="Times New Roman"/>
       </w:rPr>
     </w:rPrDefault>
     <w:pPrDefault/>

</xml_diff>